<commit_message>
corrections faute de frappe
</commit_message>
<xml_diff>
--- a/docx/DCT-Projet08.docx
+++ b/docx/DCT-Projet08.docx
@@ -28,6 +28,8 @@
             <w:shd w:val="clear" w:color="auto" w:fill="auto"/>
             <w:vAlign w:val="center"/>
           </w:tcPr>
+          <w:bookmarkStart w:id="0" w:name="_GoBack"/>
+          <w:bookmarkEnd w:id="0"/>
           <w:p>
             <w:pPr>
               <w:jc w:val="center"/>
@@ -3798,11 +3800,11 @@
       <w:pPr>
         <w:pStyle w:val="Titre1"/>
       </w:pPr>
-      <w:bookmarkStart w:id="0" w:name="_Toc28710662"/>
+      <w:bookmarkStart w:id="1" w:name="_Toc28710662"/>
       <w:r>
         <w:t>Versions</w:t>
       </w:r>
-      <w:bookmarkEnd w:id="0"/>
+      <w:bookmarkEnd w:id="1"/>
     </w:p>
     <w:p>
       <w:pPr>
@@ -4049,8 +4051,6 @@
           <w:szCs w:val="20"/>
         </w:rPr>
       </w:pPr>
-      <w:bookmarkStart w:id="1" w:name="_GoBack"/>
-      <w:bookmarkEnd w:id="1"/>
     </w:p>
     <w:p>
       <w:pPr>
@@ -4259,14 +4259,12 @@
           <w:numId w:val="8"/>
         </w:numPr>
       </w:pPr>
-      <w:proofErr w:type="spellStart"/>
       <w:r>
         <w:t>A</w:t>
       </w:r>
       <w:r>
         <w:t>ngular</w:t>
       </w:r>
-      <w:proofErr w:type="spellEnd"/>
       <w:r>
         <w:t xml:space="preserve"> </w:t>
       </w:r>
@@ -4276,21 +4274,8 @@
       <w:r>
         <w:t xml:space="preserve">, </w:t>
       </w:r>
-      <w:proofErr w:type="spellStart"/>
-      <w:r>
-        <w:t>Angular</w:t>
-      </w:r>
-      <w:proofErr w:type="spellEnd"/>
-      <w:r>
-        <w:t>/</w:t>
-      </w:r>
-      <w:proofErr w:type="spellStart"/>
-      <w:r>
-        <w:t>Material</w:t>
-      </w:r>
-      <w:proofErr w:type="spellEnd"/>
-      <w:r>
-        <w:t> : 8.2.3</w:t>
+      <w:r>
+        <w:t>Angular/Material : 8.2.3</w:t>
       </w:r>
       <w:r>
         <w:t xml:space="preserve">, </w:t>
@@ -4313,16 +4298,11 @@
       <w:r>
         <w:t xml:space="preserve">, </w:t>
       </w:r>
-      <w:proofErr w:type="spellStart"/>
       <w:r>
         <w:t>Type</w:t>
       </w:r>
       <w:r>
-        <w:t>script</w:t>
-      </w:r>
-      <w:proofErr w:type="spellEnd"/>
-      <w:r>
-        <w:t> : 3.5.3</w:t>
+        <w:t>script : 3.5.3</w:t>
       </w:r>
     </w:p>
     <w:p>
@@ -4421,13 +4401,8 @@
         <w:t xml:space="preserve">représente </w:t>
       </w:r>
       <w:r>
-        <w:t xml:space="preserve">un module au sens </w:t>
-      </w:r>
-      <w:proofErr w:type="spellStart"/>
-      <w:r>
-        <w:t>Angular</w:t>
-      </w:r>
-      <w:proofErr w:type="spellEnd"/>
+        <w:t>un module au sens Angular</w:t>
+      </w:r>
       <w:r>
         <w:t xml:space="preserve"> qui est </w:t>
       </w:r>
@@ -4446,15 +4421,7 @@
         <w:pStyle w:val="Corpsdetexte"/>
       </w:pPr>
       <w:r>
-        <w:t xml:space="preserve">Note : le fonctionnement d’une application </w:t>
-      </w:r>
-      <w:proofErr w:type="spellStart"/>
-      <w:r>
-        <w:t>Angular</w:t>
-      </w:r>
-      <w:proofErr w:type="spellEnd"/>
-      <w:r>
-        <w:t xml:space="preserve"> </w:t>
+        <w:t xml:space="preserve">Note : le fonctionnement d’une application Angular </w:t>
       </w:r>
       <w:r>
         <w:t>et du serveur</w:t>
@@ -4475,7 +4442,6 @@
       <w:r>
         <w:t xml:space="preserve">Composant </w:t>
       </w:r>
-      <w:proofErr w:type="spellStart"/>
       <w:r>
         <w:t>c</w:t>
       </w:r>
@@ -4483,7 +4449,6 @@
         <w:t>trlAccès</w:t>
       </w:r>
       <w:bookmarkEnd w:id="10"/>
-      <w:proofErr w:type="spellEnd"/>
     </w:p>
     <w:p>
       <w:pPr>
@@ -4495,11 +4460,9 @@
       <w:r>
         <w:t xml:space="preserve"> </w:t>
       </w:r>
-      <w:proofErr w:type="spellStart"/>
       <w:r>
         <w:t>ctrlAccès</w:t>
       </w:r>
-      <w:proofErr w:type="spellEnd"/>
       <w:r>
         <w:t xml:space="preserve"> </w:t>
       </w:r>
@@ -4516,15 +4479,7 @@
         <w:t xml:space="preserve"> </w:t>
       </w:r>
       <w:r>
-        <w:t xml:space="preserve">au sens </w:t>
-      </w:r>
-      <w:proofErr w:type="spellStart"/>
-      <w:r>
-        <w:t>Angular</w:t>
-      </w:r>
-      <w:proofErr w:type="spellEnd"/>
-      <w:r>
-        <w:t>.</w:t>
+        <w:t>au sens Angular.</w:t>
       </w:r>
       <w:r>
         <w:t xml:space="preserve"> </w:t>
@@ -4638,7 +4593,6 @@
       <w:r>
         <w:t xml:space="preserve">Composant </w:t>
       </w:r>
-      <w:proofErr w:type="spellStart"/>
       <w:r>
         <w:t>p</w:t>
       </w:r>
@@ -4646,34 +4600,20 @@
         <w:t>anierAchat</w:t>
       </w:r>
       <w:bookmarkEnd w:id="11"/>
-      <w:proofErr w:type="spellEnd"/>
-    </w:p>
-    <w:p>
-      <w:pPr>
-        <w:pStyle w:val="Corpsdetexte"/>
-      </w:pPr>
-      <w:r>
-        <w:t xml:space="preserve">Le composant </w:t>
-      </w:r>
-      <w:proofErr w:type="spellStart"/>
-      <w:r>
-        <w:t>panierAchat</w:t>
-      </w:r>
-      <w:proofErr w:type="spellEnd"/>
-      <w:r>
-        <w:t xml:space="preserve"> </w:t>
+    </w:p>
+    <w:p>
+      <w:pPr>
+        <w:pStyle w:val="Corpsdetexte"/>
+      </w:pPr>
+      <w:r>
+        <w:t xml:space="preserve">Le composant panierAchat </w:t>
       </w:r>
       <w:r>
         <w:t xml:space="preserve">représente </w:t>
       </w:r>
       <w:r>
-        <w:t xml:space="preserve">un service et un composant, au sens </w:t>
-      </w:r>
-      <w:proofErr w:type="spellStart"/>
-      <w:r>
-        <w:t>Angular</w:t>
-      </w:r>
-      <w:proofErr w:type="spellEnd"/>
+        <w:t>un service et un composant, au sens Angular</w:t>
+      </w:r>
       <w:r>
         <w:t>.</w:t>
       </w:r>
@@ -4765,13 +4705,8 @@
         </w:numPr>
       </w:pPr>
       <w:r>
-        <w:t>api-</w:t>
-      </w:r>
-      <w:proofErr w:type="spellStart"/>
-      <w:r>
-        <w:t>gestionStock</w:t>
-      </w:r>
-      <w:proofErr w:type="spellEnd"/>
+        <w:t>api-gestionStock</w:t>
+      </w:r>
       <w:r>
         <w:t xml:space="preserve"> pour </w:t>
       </w:r>
@@ -4851,13 +4786,8 @@
         </w:numPr>
       </w:pPr>
       <w:r>
-        <w:t>api-</w:t>
-      </w:r>
-      <w:proofErr w:type="spellStart"/>
-      <w:r>
-        <w:t>listePizzerias</w:t>
-      </w:r>
-      <w:proofErr w:type="spellEnd"/>
+        <w:t>api-listePizzerias</w:t>
+      </w:r>
       <w:r>
         <w:t xml:space="preserve"> pour obtenir la liste des pizzerias du groupe </w:t>
       </w:r>
@@ -4879,11 +4809,9 @@
       <w:r>
         <w:t>api-</w:t>
       </w:r>
-      <w:proofErr w:type="spellStart"/>
       <w:r>
         <w:t>fluxProduction</w:t>
       </w:r>
-      <w:proofErr w:type="spellEnd"/>
       <w:r>
         <w:t xml:space="preserve"> pour enregistrer </w:t>
       </w:r>
@@ -5163,25 +5091,7 @@
           <w:sz w:val="20"/>
           <w:szCs w:val="20"/>
         </w:rPr>
-        <w:t>« </w:t>
-      </w:r>
-      <w:proofErr w:type="spellStart"/>
-      <w:r>
-        <w:rPr>
-          <w:rFonts w:ascii="Montserrat" w:eastAsia="Montserrat" w:hAnsi="Montserrat" w:cs="Montserrat"/>
-          <w:sz w:val="20"/>
-          <w:szCs w:val="20"/>
-        </w:rPr>
-        <w:t>annulCmde</w:t>
-      </w:r>
-      <w:proofErr w:type="spellEnd"/>
-      <w:r>
-        <w:rPr>
-          <w:rFonts w:ascii="Montserrat" w:eastAsia="Montserrat" w:hAnsi="Montserrat" w:cs="Montserrat"/>
-          <w:sz w:val="20"/>
-          <w:szCs w:val="20"/>
-        </w:rPr>
-        <w:t> »</w:t>
+        <w:t>« annulCmde »</w:t>
       </w:r>
       <w:r>
         <w:rPr>
@@ -5364,7 +5274,6 @@
       <w:r>
         <w:t xml:space="preserve">Composant </w:t>
       </w:r>
-      <w:proofErr w:type="spellStart"/>
       <w:r>
         <w:t>g</w:t>
       </w:r>
@@ -5372,31 +5281,17 @@
         <w:t>estionCompte</w:t>
       </w:r>
       <w:bookmarkEnd w:id="12"/>
-      <w:proofErr w:type="spellEnd"/>
-    </w:p>
-    <w:p>
-      <w:pPr>
-        <w:pStyle w:val="Corpsdetexte"/>
-      </w:pPr>
-      <w:r>
-        <w:t xml:space="preserve">Le composant </w:t>
-      </w:r>
-      <w:proofErr w:type="spellStart"/>
-      <w:r>
-        <w:t>gestionCompte</w:t>
-      </w:r>
-      <w:proofErr w:type="spellEnd"/>
-      <w:r>
-        <w:t xml:space="preserve"> </w:t>
-      </w:r>
-      <w:r>
-        <w:t xml:space="preserve">représente un service et un composant, au sens </w:t>
-      </w:r>
-      <w:proofErr w:type="spellStart"/>
-      <w:r>
-        <w:t>Angular</w:t>
-      </w:r>
-      <w:proofErr w:type="spellEnd"/>
+    </w:p>
+    <w:p>
+      <w:pPr>
+        <w:pStyle w:val="Corpsdetexte"/>
+      </w:pPr>
+      <w:r>
+        <w:t xml:space="preserve">Le composant gestionCompte </w:t>
+      </w:r>
+      <w:r>
+        <w:t>représente un service et un composant, au sens Angular</w:t>
+      </w:r>
       <w:r>
         <w:t>.</w:t>
       </w:r>
@@ -5453,16 +5348,15 @@
           <w:sz w:val="20"/>
           <w:szCs w:val="20"/>
         </w:rPr>
-        <w:t>-</w:t>
-      </w:r>
-      <w:proofErr w:type="spellStart"/>
+        <w:t>-compte</w:t>
+      </w:r>
       <w:r>
         <w:rPr>
           <w:rFonts w:ascii="Montserrat" w:eastAsia="Montserrat" w:hAnsi="Montserrat" w:cs="Montserrat"/>
           <w:sz w:val="20"/>
           <w:szCs w:val="20"/>
         </w:rPr>
-        <w:t>compte</w:t>
+        <w:t>Clt</w:t>
       </w:r>
       <w:r>
         <w:rPr>
@@ -5470,16 +5364,15 @@
           <w:sz w:val="20"/>
           <w:szCs w:val="20"/>
         </w:rPr>
-        <w:t>Clt</w:t>
-      </w:r>
-      <w:proofErr w:type="spellEnd"/>
+        <w:t xml:space="preserve"> (nommage simplifié</w:t>
+      </w:r>
       <w:r>
         <w:rPr>
           <w:rFonts w:ascii="Montserrat" w:eastAsia="Montserrat" w:hAnsi="Montserrat" w:cs="Montserrat"/>
           <w:sz w:val="20"/>
           <w:szCs w:val="20"/>
         </w:rPr>
-        <w:t xml:space="preserve"> (nommage simplifié</w:t>
+        <w:t>)</w:t>
       </w:r>
       <w:r>
         <w:rPr>
@@ -5487,7 +5380,7 @@
           <w:sz w:val="20"/>
           <w:szCs w:val="20"/>
         </w:rPr>
-        <w:t>)</w:t>
+        <w:t xml:space="preserve"> pour créer</w:t>
       </w:r>
       <w:r>
         <w:rPr>
@@ -5495,7 +5388,7 @@
           <w:sz w:val="20"/>
           <w:szCs w:val="20"/>
         </w:rPr>
-        <w:t xml:space="preserve"> pour créer</w:t>
+        <w:t xml:space="preserve"> un compte (api_</w:t>
       </w:r>
       <w:r>
         <w:rPr>
@@ -5503,16 +5396,15 @@
           <w:sz w:val="20"/>
           <w:szCs w:val="20"/>
         </w:rPr>
-        <w:t xml:space="preserve"> un compte (</w:t>
-      </w:r>
-      <w:proofErr w:type="spellStart"/>
+        <w:t>c</w:t>
+      </w:r>
       <w:r>
         <w:rPr>
           <w:rFonts w:ascii="Montserrat" w:eastAsia="Montserrat" w:hAnsi="Montserrat" w:cs="Montserrat"/>
           <w:sz w:val="20"/>
           <w:szCs w:val="20"/>
         </w:rPr>
-        <w:t>api_</w:t>
+        <w:t>ompteCltPost)</w:t>
       </w:r>
       <w:r>
         <w:rPr>
@@ -5520,6 +5412,22 @@
           <w:sz w:val="20"/>
           <w:szCs w:val="20"/>
         </w:rPr>
+        <w:t xml:space="preserve"> ou</w:t>
+      </w:r>
+      <w:r>
+        <w:rPr>
+          <w:rFonts w:ascii="Montserrat" w:eastAsia="Montserrat" w:hAnsi="Montserrat" w:cs="Montserrat"/>
+          <w:sz w:val="20"/>
+          <w:szCs w:val="20"/>
+        </w:rPr>
+        <w:t xml:space="preserve"> retrouver un compte (api_</w:t>
+      </w:r>
+      <w:r>
+        <w:rPr>
+          <w:rFonts w:ascii="Montserrat" w:eastAsia="Montserrat" w:hAnsi="Montserrat" w:cs="Montserrat"/>
+          <w:sz w:val="20"/>
+          <w:szCs w:val="20"/>
+        </w:rPr>
         <w:t>c</w:t>
       </w:r>
       <w:r>
@@ -5528,66 +5436,7 @@
           <w:sz w:val="20"/>
           <w:szCs w:val="20"/>
         </w:rPr>
-        <w:t>ompteCltPost</w:t>
-      </w:r>
-      <w:proofErr w:type="spellEnd"/>
-      <w:r>
-        <w:rPr>
-          <w:rFonts w:ascii="Montserrat" w:eastAsia="Montserrat" w:hAnsi="Montserrat" w:cs="Montserrat"/>
-          <w:sz w:val="20"/>
-          <w:szCs w:val="20"/>
-        </w:rPr>
-        <w:t>)</w:t>
-      </w:r>
-      <w:r>
-        <w:rPr>
-          <w:rFonts w:ascii="Montserrat" w:eastAsia="Montserrat" w:hAnsi="Montserrat" w:cs="Montserrat"/>
-          <w:sz w:val="20"/>
-          <w:szCs w:val="20"/>
-        </w:rPr>
-        <w:t xml:space="preserve"> ou</w:t>
-      </w:r>
-      <w:r>
-        <w:rPr>
-          <w:rFonts w:ascii="Montserrat" w:eastAsia="Montserrat" w:hAnsi="Montserrat" w:cs="Montserrat"/>
-          <w:sz w:val="20"/>
-          <w:szCs w:val="20"/>
-        </w:rPr>
-        <w:t xml:space="preserve"> retrouver un compte (</w:t>
-      </w:r>
-      <w:proofErr w:type="spellStart"/>
-      <w:r>
-        <w:rPr>
-          <w:rFonts w:ascii="Montserrat" w:eastAsia="Montserrat" w:hAnsi="Montserrat" w:cs="Montserrat"/>
-          <w:sz w:val="20"/>
-          <w:szCs w:val="20"/>
-        </w:rPr>
-        <w:t>api_</w:t>
-      </w:r>
-      <w:r>
-        <w:rPr>
-          <w:rFonts w:ascii="Montserrat" w:eastAsia="Montserrat" w:hAnsi="Montserrat" w:cs="Montserrat"/>
-          <w:sz w:val="20"/>
-          <w:szCs w:val="20"/>
-        </w:rPr>
-        <w:t>c</w:t>
-      </w:r>
-      <w:r>
-        <w:rPr>
-          <w:rFonts w:ascii="Montserrat" w:eastAsia="Montserrat" w:hAnsi="Montserrat" w:cs="Montserrat"/>
-          <w:sz w:val="20"/>
-          <w:szCs w:val="20"/>
-        </w:rPr>
-        <w:t>ompteCltGet</w:t>
-      </w:r>
-      <w:proofErr w:type="spellEnd"/>
-      <w:r>
-        <w:rPr>
-          <w:rFonts w:ascii="Montserrat" w:eastAsia="Montserrat" w:hAnsi="Montserrat" w:cs="Montserrat"/>
-          <w:sz w:val="20"/>
-          <w:szCs w:val="20"/>
-        </w:rPr>
-        <w:t>)</w:t>
+        <w:t>ompteCltGet)</w:t>
       </w:r>
       <w:r>
         <w:rPr>
@@ -5635,15 +5484,38 @@
           <w:sz w:val="20"/>
           <w:szCs w:val="20"/>
         </w:rPr>
-        <w:t>-</w:t>
-      </w:r>
-      <w:proofErr w:type="spellStart"/>
+        <w:t>-p</w:t>
+      </w:r>
       <w:r>
         <w:rPr>
           <w:rFonts w:ascii="Montserrat" w:eastAsia="Montserrat" w:hAnsi="Montserrat" w:cs="Montserrat"/>
           <w:sz w:val="20"/>
           <w:szCs w:val="20"/>
         </w:rPr>
+        <w:t>rofilClt</w:t>
+      </w:r>
+      <w:r>
+        <w:rPr>
+          <w:rFonts w:ascii="Montserrat" w:eastAsia="Montserrat" w:hAnsi="Montserrat" w:cs="Montserrat"/>
+          <w:sz w:val="20"/>
+          <w:szCs w:val="20"/>
+        </w:rPr>
+        <w:t xml:space="preserve"> (nommage simplifié) pour retrouver un profil (</w:t>
+      </w:r>
+      <w:r>
+        <w:rPr>
+          <w:rFonts w:ascii="Montserrat" w:eastAsia="Montserrat" w:hAnsi="Montserrat" w:cs="Montserrat"/>
+          <w:sz w:val="20"/>
+          <w:szCs w:val="20"/>
+        </w:rPr>
+        <w:t>api_</w:t>
+      </w:r>
+      <w:r>
+        <w:rPr>
+          <w:rFonts w:ascii="Montserrat" w:eastAsia="Montserrat" w:hAnsi="Montserrat" w:cs="Montserrat"/>
+          <w:sz w:val="20"/>
+          <w:szCs w:val="20"/>
+        </w:rPr>
         <w:t>p</w:t>
       </w:r>
       <w:r>
@@ -5654,22 +5526,28 @@
         </w:rPr>
         <w:t>rofilClt</w:t>
       </w:r>
-      <w:proofErr w:type="spellEnd"/>
       <w:r>
         <w:rPr>
           <w:rFonts w:ascii="Montserrat" w:eastAsia="Montserrat" w:hAnsi="Montserrat" w:cs="Montserrat"/>
           <w:sz w:val="20"/>
           <w:szCs w:val="20"/>
         </w:rPr>
-        <w:t xml:space="preserve"> (nommage simplifié) pour retrouver un profil (</w:t>
-      </w:r>
-      <w:proofErr w:type="spellStart"/>
+        <w:t>Get), modifier un profil</w:t>
+      </w:r>
       <w:r>
         <w:rPr>
           <w:rFonts w:ascii="Montserrat" w:eastAsia="Montserrat" w:hAnsi="Montserrat" w:cs="Montserrat"/>
           <w:sz w:val="20"/>
           <w:szCs w:val="20"/>
         </w:rPr>
+        <w:t xml:space="preserve"> (</w:t>
+      </w:r>
+      <w:r>
+        <w:rPr>
+          <w:rFonts w:ascii="Montserrat" w:eastAsia="Montserrat" w:hAnsi="Montserrat" w:cs="Montserrat"/>
+          <w:sz w:val="20"/>
+          <w:szCs w:val="20"/>
+        </w:rPr>
         <w:t>api_</w:t>
       </w:r>
       <w:r>
@@ -5694,16 +5572,15 @@
           <w:sz w:val="20"/>
           <w:szCs w:val="20"/>
         </w:rPr>
-        <w:t>Get</w:t>
-      </w:r>
-      <w:proofErr w:type="spellEnd"/>
+        <w:t xml:space="preserve">Put), </w:t>
+      </w:r>
       <w:r>
         <w:rPr>
           <w:rFonts w:ascii="Montserrat" w:eastAsia="Montserrat" w:hAnsi="Montserrat" w:cs="Montserrat"/>
           <w:sz w:val="20"/>
           <w:szCs w:val="20"/>
         </w:rPr>
-        <w:t>), modifier un profil</w:t>
+        <w:t>créer un profil (</w:t>
       </w:r>
       <w:r>
         <w:rPr>
@@ -5711,16 +5588,15 @@
           <w:sz w:val="20"/>
           <w:szCs w:val="20"/>
         </w:rPr>
-        <w:t xml:space="preserve"> (</w:t>
-      </w:r>
-      <w:proofErr w:type="spellStart"/>
+        <w:t>api_</w:t>
+      </w:r>
       <w:r>
         <w:rPr>
           <w:rFonts w:ascii="Montserrat" w:eastAsia="Montserrat" w:hAnsi="Montserrat" w:cs="Montserrat"/>
           <w:sz w:val="20"/>
           <w:szCs w:val="20"/>
         </w:rPr>
-        <w:t>api_</w:t>
+        <w:t>p</w:t>
       </w:r>
       <w:r>
         <w:rPr>
@@ -5728,7 +5604,7 @@
           <w:sz w:val="20"/>
           <w:szCs w:val="20"/>
         </w:rPr>
-        <w:t>p</w:t>
+        <w:t>rofilClt</w:t>
       </w:r>
       <w:r>
         <w:rPr>
@@ -5736,74 +5612,7 @@
           <w:sz w:val="20"/>
           <w:szCs w:val="20"/>
         </w:rPr>
-        <w:t>rofilClt</w:t>
-      </w:r>
-      <w:r>
-        <w:rPr>
-          <w:rFonts w:ascii="Montserrat" w:eastAsia="Montserrat" w:hAnsi="Montserrat" w:cs="Montserrat"/>
-          <w:sz w:val="20"/>
-          <w:szCs w:val="20"/>
-        </w:rPr>
-        <w:t>Put</w:t>
-      </w:r>
-      <w:proofErr w:type="spellEnd"/>
-      <w:r>
-        <w:rPr>
-          <w:rFonts w:ascii="Montserrat" w:eastAsia="Montserrat" w:hAnsi="Montserrat" w:cs="Montserrat"/>
-          <w:sz w:val="20"/>
-          <w:szCs w:val="20"/>
-        </w:rPr>
-        <w:t xml:space="preserve">), </w:t>
-      </w:r>
-      <w:r>
-        <w:rPr>
-          <w:rFonts w:ascii="Montserrat" w:eastAsia="Montserrat" w:hAnsi="Montserrat" w:cs="Montserrat"/>
-          <w:sz w:val="20"/>
-          <w:szCs w:val="20"/>
-        </w:rPr>
-        <w:t>créer un profil (</w:t>
-      </w:r>
-      <w:proofErr w:type="spellStart"/>
-      <w:r>
-        <w:rPr>
-          <w:rFonts w:ascii="Montserrat" w:eastAsia="Montserrat" w:hAnsi="Montserrat" w:cs="Montserrat"/>
-          <w:sz w:val="20"/>
-          <w:szCs w:val="20"/>
-        </w:rPr>
-        <w:t>api_</w:t>
-      </w:r>
-      <w:r>
-        <w:rPr>
-          <w:rFonts w:ascii="Montserrat" w:eastAsia="Montserrat" w:hAnsi="Montserrat" w:cs="Montserrat"/>
-          <w:sz w:val="20"/>
-          <w:szCs w:val="20"/>
-        </w:rPr>
-        <w:t>p</w:t>
-      </w:r>
-      <w:r>
-        <w:rPr>
-          <w:rFonts w:ascii="Montserrat" w:eastAsia="Montserrat" w:hAnsi="Montserrat" w:cs="Montserrat"/>
-          <w:sz w:val="20"/>
-          <w:szCs w:val="20"/>
-        </w:rPr>
-        <w:t>rofilClt</w:t>
-      </w:r>
-      <w:r>
-        <w:rPr>
-          <w:rFonts w:ascii="Montserrat" w:eastAsia="Montserrat" w:hAnsi="Montserrat" w:cs="Montserrat"/>
-          <w:sz w:val="20"/>
-          <w:szCs w:val="20"/>
-        </w:rPr>
-        <w:t>Post</w:t>
-      </w:r>
-      <w:proofErr w:type="spellEnd"/>
-      <w:r>
-        <w:rPr>
-          <w:rFonts w:ascii="Montserrat" w:eastAsia="Montserrat" w:hAnsi="Montserrat" w:cs="Montserrat"/>
-          <w:sz w:val="20"/>
-          <w:szCs w:val="20"/>
-        </w:rPr>
-        <w:t>),</w:t>
+        <w:t>Post),</w:t>
       </w:r>
     </w:p>
     <w:p>
@@ -6065,37 +5874,8 @@
         <w:spacing w:after="0"/>
         <w:ind w:left="958" w:hanging="357"/>
       </w:pPr>
-      <w:proofErr w:type="spellStart"/>
-      <w:r>
-        <w:t>Angular</w:t>
-      </w:r>
-      <w:proofErr w:type="spellEnd"/>
-      <w:r>
-        <w:t xml:space="preserve"> : 8.2.14, </w:t>
-      </w:r>
-      <w:proofErr w:type="spellStart"/>
-      <w:r>
-        <w:t>Angular</w:t>
-      </w:r>
-      <w:proofErr w:type="spellEnd"/>
-      <w:r>
-        <w:t>/</w:t>
-      </w:r>
-      <w:proofErr w:type="spellStart"/>
-      <w:r>
-        <w:t>Material</w:t>
-      </w:r>
-      <w:proofErr w:type="spellEnd"/>
-      <w:r>
-        <w:t xml:space="preserve"> : 8.2.3, Node.js : 12.13.0, </w:t>
-      </w:r>
-      <w:proofErr w:type="spellStart"/>
-      <w:r>
-        <w:t>Typescript</w:t>
-      </w:r>
-      <w:proofErr w:type="spellEnd"/>
-      <w:r>
-        <w:t> : 3.5.3</w:t>
+      <w:r>
+        <w:t>Angular : 8.2.14, Angular/Material : 8.2.3, Node.js : 12.13.0, Typescript : 3.5.3</w:t>
       </w:r>
     </w:p>
     <w:p>
@@ -6174,31 +5954,15 @@
         <w:pStyle w:val="Corpsdetexte"/>
       </w:pPr>
       <w:r>
-        <w:t xml:space="preserve">Le composant e-Management représente un module au sens </w:t>
-      </w:r>
-      <w:proofErr w:type="spellStart"/>
-      <w:r>
-        <w:t>Angular</w:t>
-      </w:r>
-      <w:proofErr w:type="spellEnd"/>
-      <w:r>
-        <w:t xml:space="preserve"> qui est servi par le composant UML node.js sur le port 4202.</w:t>
-      </w:r>
-    </w:p>
-    <w:p>
-      <w:pPr>
-        <w:pStyle w:val="Corpsdetexte"/>
-      </w:pPr>
-      <w:r>
-        <w:t xml:space="preserve">Note : le fonctionnement d’une application </w:t>
-      </w:r>
-      <w:proofErr w:type="spellStart"/>
-      <w:r>
-        <w:t>Angular</w:t>
-      </w:r>
-      <w:proofErr w:type="spellEnd"/>
-      <w:r>
-        <w:t xml:space="preserve"> et du serveur node.js ne sont pas décrits ici.</w:t>
+        <w:t>Le composant e-Management représente un module au sens Angular qui est servi par le composant UML node.js sur le port 4202.</w:t>
+      </w:r>
+    </w:p>
+    <w:p>
+      <w:pPr>
+        <w:pStyle w:val="Corpsdetexte"/>
+      </w:pPr>
+      <w:r>
+        <w:t>Note : le fonctionnement d’une application Angular et du serveur node.js ne sont pas décrits ici.</w:t>
       </w:r>
     </w:p>
     <w:p>
@@ -6220,13 +5984,8 @@
         <w:t xml:space="preserve">Le composant Supervision </w:t>
       </w:r>
       <w:r>
-        <w:t xml:space="preserve">représente un service et un composant, au sens </w:t>
-      </w:r>
-      <w:proofErr w:type="spellStart"/>
-      <w:r>
-        <w:t>Angular</w:t>
-      </w:r>
-      <w:proofErr w:type="spellEnd"/>
+        <w:t>représente un service et un composant, au sens Angular</w:t>
+      </w:r>
       <w:r>
         <w:t>.</w:t>
       </w:r>
@@ -6442,14 +6201,9 @@
       </w:pPr>
       <w:bookmarkStart w:id="18" w:name="_Toc28710679"/>
       <w:r>
-        <w:t xml:space="preserve">Composant </w:t>
-      </w:r>
-      <w:proofErr w:type="spellStart"/>
-      <w:r>
-        <w:t>GestionAccès</w:t>
+        <w:t>Composant GestionAccès</w:t>
       </w:r>
       <w:bookmarkEnd w:id="18"/>
-      <w:proofErr w:type="spellEnd"/>
     </w:p>
     <w:p>
       <w:pPr>
@@ -6459,13 +6213,8 @@
         <w:t xml:space="preserve">Le composant Supervision </w:t>
       </w:r>
       <w:r>
-        <w:t xml:space="preserve">représente un service et un composant, au sens </w:t>
-      </w:r>
-      <w:proofErr w:type="spellStart"/>
-      <w:r>
-        <w:t>Angular</w:t>
-      </w:r>
-      <w:proofErr w:type="spellEnd"/>
+        <w:t>représente un service et un composant, au sens Angular</w:t>
+      </w:r>
       <w:r>
         <w:t>.</w:t>
       </w:r>
@@ -6475,14 +6224,12 @@
       <w:r>
         <w:t>Il utilise l’api api-</w:t>
       </w:r>
-      <w:proofErr w:type="spellStart"/>
       <w:r>
         <w:t>g</w:t>
       </w:r>
       <w:r>
         <w:t>estionCptInterne</w:t>
       </w:r>
-      <w:proofErr w:type="spellEnd"/>
       <w:r>
         <w:t xml:space="preserve"> exposée par le service Frontal-Web</w:t>
       </w:r>
@@ -6557,14 +6304,9 @@
       </w:pPr>
       <w:bookmarkStart w:id="19" w:name="_Toc28710680"/>
       <w:r>
-        <w:t xml:space="preserve">Composant </w:t>
-      </w:r>
-      <w:proofErr w:type="spellStart"/>
-      <w:r>
-        <w:t>CtrlAccès</w:t>
+        <w:t>Composant CtrlAccès</w:t>
       </w:r>
       <w:bookmarkEnd w:id="19"/>
-      <w:proofErr w:type="spellEnd"/>
     </w:p>
     <w:p>
       <w:pPr>
@@ -6573,22 +6315,12 @@
       <w:r>
         <w:t xml:space="preserve">Le composant </w:t>
       </w:r>
-      <w:proofErr w:type="spellStart"/>
-      <w:r>
-        <w:t>CtrlAccès</w:t>
-      </w:r>
-      <w:proofErr w:type="spellEnd"/>
-      <w:r>
-        <w:t xml:space="preserve"> </w:t>
-      </w:r>
-      <w:r>
-        <w:t xml:space="preserve">représente un service et un composant, au sens </w:t>
-      </w:r>
-      <w:proofErr w:type="spellStart"/>
-      <w:r>
-        <w:t>Angular</w:t>
-      </w:r>
-      <w:proofErr w:type="spellEnd"/>
+      <w:r>
+        <w:t xml:space="preserve">CtrlAccès </w:t>
+      </w:r>
+      <w:r>
+        <w:t>représente un service et un composant, au sens Angular</w:t>
+      </w:r>
       <w:r>
         <w:t>.</w:t>
       </w:r>
@@ -6746,37 +6478,8 @@
           <w:numId w:val="8"/>
         </w:numPr>
       </w:pPr>
-      <w:proofErr w:type="spellStart"/>
-      <w:r>
-        <w:t>Angular</w:t>
-      </w:r>
-      <w:proofErr w:type="spellEnd"/>
-      <w:r>
-        <w:t xml:space="preserve"> : 8.2.14, </w:t>
-      </w:r>
-      <w:proofErr w:type="spellStart"/>
-      <w:r>
-        <w:t>Angular</w:t>
-      </w:r>
-      <w:proofErr w:type="spellEnd"/>
-      <w:r>
-        <w:t>/</w:t>
-      </w:r>
-      <w:proofErr w:type="spellStart"/>
-      <w:r>
-        <w:t>Material</w:t>
-      </w:r>
-      <w:proofErr w:type="spellEnd"/>
-      <w:r>
-        <w:t xml:space="preserve"> : 8.2.3, Node.js : 12.13.0, </w:t>
-      </w:r>
-      <w:proofErr w:type="spellStart"/>
-      <w:r>
-        <w:t>Typescript</w:t>
-      </w:r>
-      <w:proofErr w:type="spellEnd"/>
-      <w:r>
-        <w:t> : 3.5.3</w:t>
+      <w:r>
+        <w:t>Angular : 8.2.14, Angular/Material : 8.2.3, Node.js : 12.13.0, Typescript : 3.5.3</w:t>
       </w:r>
     </w:p>
     <w:p>
@@ -6854,31 +6557,15 @@
         <w:pStyle w:val="Corpsdetexte"/>
       </w:pPr>
       <w:r>
-        <w:t xml:space="preserve">Le composant e-Production représente un module au sens </w:t>
-      </w:r>
-      <w:proofErr w:type="spellStart"/>
-      <w:r>
-        <w:t>Angular</w:t>
-      </w:r>
-      <w:proofErr w:type="spellEnd"/>
-      <w:r>
-        <w:t xml:space="preserve"> qui est servi par le composant UML node.js sur le port 4203.</w:t>
-      </w:r>
-    </w:p>
-    <w:p>
-      <w:pPr>
-        <w:pStyle w:val="Corpsdetexte"/>
-      </w:pPr>
-      <w:r>
-        <w:t xml:space="preserve">Note : le fonctionnement d’une application </w:t>
-      </w:r>
-      <w:proofErr w:type="spellStart"/>
-      <w:r>
-        <w:t>Angular</w:t>
-      </w:r>
-      <w:proofErr w:type="spellEnd"/>
-      <w:r>
-        <w:t xml:space="preserve"> et du serveur node.js ne sont pas décrits ici.</w:t>
+        <w:t>Le composant e-Production représente un module au sens Angular qui est servi par le composant UML node.js sur le port 4203.</w:t>
+      </w:r>
+    </w:p>
+    <w:p>
+      <w:pPr>
+        <w:pStyle w:val="Corpsdetexte"/>
+      </w:pPr>
+      <w:r>
+        <w:t>Note : le fonctionnement d’une application Angular et du serveur node.js ne sont pas décrits ici.</w:t>
       </w:r>
     </w:p>
     <w:p>
@@ -6890,35 +6577,17 @@
       <w:r>
         <w:t xml:space="preserve">Composant </w:t>
       </w:r>
-      <w:proofErr w:type="spellStart"/>
       <w:r>
         <w:t>ProductionPizza</w:t>
       </w:r>
       <w:bookmarkEnd w:id="24"/>
-      <w:proofErr w:type="spellEnd"/>
-    </w:p>
-    <w:p>
-      <w:pPr>
-        <w:pStyle w:val="Corpsdetexte"/>
-      </w:pPr>
-      <w:r>
-        <w:t xml:space="preserve">Le composant </w:t>
-      </w:r>
-      <w:proofErr w:type="spellStart"/>
-      <w:r>
-        <w:t>ProductionPizza</w:t>
-      </w:r>
-      <w:proofErr w:type="spellEnd"/>
-      <w:r>
-        <w:t xml:space="preserve"> représente un service et un composant, au sens </w:t>
-      </w:r>
-      <w:proofErr w:type="spellStart"/>
-      <w:r>
-        <w:t>Angular</w:t>
-      </w:r>
-      <w:proofErr w:type="spellEnd"/>
-      <w:r>
-        <w:t>. Il utilise l</w:t>
+    </w:p>
+    <w:p>
+      <w:pPr>
+        <w:pStyle w:val="Corpsdetexte"/>
+      </w:pPr>
+      <w:r>
+        <w:t>Le composant ProductionPizza représente un service et un composant, au sens Angular. Il utilise l</w:t>
       </w:r>
       <w:r>
         <w:t xml:space="preserve">es </w:t>
@@ -6941,11 +6610,9 @@
       <w:r>
         <w:t>api-</w:t>
       </w:r>
-      <w:proofErr w:type="spellStart"/>
       <w:r>
         <w:t>aideEnLigne</w:t>
       </w:r>
-      <w:proofErr w:type="spellEnd"/>
       <w:r>
         <w:t xml:space="preserve"> pour r</w:t>
       </w:r>
@@ -6965,13 +6632,8 @@
         </w:numPr>
       </w:pPr>
       <w:r>
-        <w:t>api-</w:t>
-      </w:r>
-      <w:proofErr w:type="spellStart"/>
-      <w:r>
-        <w:t>fluxProduction</w:t>
-      </w:r>
-      <w:proofErr w:type="spellEnd"/>
+        <w:t>api-fluxProduction</w:t>
+      </w:r>
       <w:r>
         <w:t xml:space="preserve"> pour </w:t>
       </w:r>
@@ -7065,14 +6727,9 @@
       </w:pPr>
       <w:bookmarkStart w:id="25" w:name="_Toc28710686"/>
       <w:r>
-        <w:t xml:space="preserve">Composant </w:t>
-      </w:r>
-      <w:proofErr w:type="spellStart"/>
-      <w:r>
-        <w:t>CtrlAccès</w:t>
+        <w:t>Composant CtrlAccès</w:t>
       </w:r>
       <w:bookmarkEnd w:id="25"/>
-      <w:proofErr w:type="spellEnd"/>
     </w:p>
     <w:p>
       <w:pPr>
@@ -7081,24 +6738,11 @@
       <w:r>
         <w:t xml:space="preserve">Le composant </w:t>
       </w:r>
-      <w:proofErr w:type="spellStart"/>
-      <w:r>
-        <w:t>CtrlAccès</w:t>
-      </w:r>
-      <w:proofErr w:type="spellEnd"/>
-      <w:r>
-        <w:t xml:space="preserve"> </w:t>
-      </w:r>
-      <w:r>
-        <w:t xml:space="preserve">représente un service et un composant, au sens </w:t>
-      </w:r>
-      <w:proofErr w:type="spellStart"/>
-      <w:r>
-        <w:t>Angular</w:t>
-      </w:r>
-      <w:proofErr w:type="spellEnd"/>
-      <w:r>
-        <w:t>. Il utilise l’api api-</w:t>
+      <w:r>
+        <w:t xml:space="preserve">CtrlAccès </w:t>
+      </w:r>
+      <w:r>
+        <w:t>représente un service et un composant, au sens Angular. Il utilise l’api api-</w:t>
       </w:r>
       <w:r>
         <w:t>c</w:t>
@@ -7173,12 +6817,10 @@
       <w:r>
         <w:t xml:space="preserve">Composant </w:t>
       </w:r>
-      <w:proofErr w:type="spellStart"/>
       <w:r>
         <w:t>GestionStock</w:t>
       </w:r>
       <w:bookmarkEnd w:id="26"/>
-      <w:proofErr w:type="spellEnd"/>
     </w:p>
     <w:p>
       <w:pPr>
@@ -7187,24 +6829,11 @@
       <w:r>
         <w:t xml:space="preserve">Le composant </w:t>
       </w:r>
-      <w:proofErr w:type="spellStart"/>
-      <w:r>
-        <w:t>GestionStock</w:t>
-      </w:r>
-      <w:proofErr w:type="spellEnd"/>
-      <w:r>
-        <w:t xml:space="preserve"> </w:t>
-      </w:r>
-      <w:r>
-        <w:t xml:space="preserve">représente un service et un composant, au sens </w:t>
-      </w:r>
-      <w:proofErr w:type="spellStart"/>
-      <w:r>
-        <w:t>Angular</w:t>
-      </w:r>
-      <w:proofErr w:type="spellEnd"/>
-      <w:r>
-        <w:t>. Il utilise l’api</w:t>
+      <w:r>
+        <w:t xml:space="preserve">GestionStock </w:t>
+      </w:r>
+      <w:r>
+        <w:t>représente un service et un composant, au sens Angular. Il utilise l’api</w:t>
       </w:r>
     </w:p>
     <w:p>
@@ -7218,7 +6847,6 @@
       <w:r>
         <w:t>api-</w:t>
       </w:r>
-      <w:proofErr w:type="spellStart"/>
       <w:r>
         <w:t>g</w:t>
       </w:r>
@@ -7228,7 +6856,6 @@
       <w:r>
         <w:t>tock</w:t>
       </w:r>
-      <w:proofErr w:type="spellEnd"/>
       <w:r>
         <w:t xml:space="preserve"> </w:t>
       </w:r>
@@ -7447,11 +7074,9 @@
         </w:numPr>
         <w:spacing w:after="0"/>
       </w:pPr>
-      <w:proofErr w:type="spellStart"/>
       <w:r>
         <w:t>SpringBoot</w:t>
       </w:r>
-      <w:proofErr w:type="spellEnd"/>
       <w:r>
         <w:t xml:space="preserve"> 2</w:t>
       </w:r>
@@ -7639,27 +7264,17 @@
       <w:r>
         <w:t>-</w:t>
       </w:r>
-      <w:proofErr w:type="spellStart"/>
       <w:r>
         <w:t>FrontalWeb</w:t>
       </w:r>
       <w:bookmarkEnd w:id="30"/>
-      <w:proofErr w:type="spellEnd"/>
-    </w:p>
-    <w:p>
-      <w:pPr>
-        <w:pStyle w:val="Corpsdetexte"/>
-      </w:pPr>
-      <w:r>
-        <w:t>Le composant Service-</w:t>
-      </w:r>
-      <w:proofErr w:type="spellStart"/>
-      <w:r>
-        <w:t>FrontalWeb</w:t>
-      </w:r>
-      <w:proofErr w:type="spellEnd"/>
-      <w:r>
-        <w:t xml:space="preserve"> représente un service</w:t>
+    </w:p>
+    <w:p>
+      <w:pPr>
+        <w:pStyle w:val="Corpsdetexte"/>
+      </w:pPr>
+      <w:r>
+        <w:t>Le composant Service-FrontalWeb représente un service</w:t>
       </w:r>
       <w:r>
         <w:t xml:space="preserve"> h</w:t>
@@ -7726,11 +7341,9 @@
       <w:r>
         <w:t>-</w:t>
       </w:r>
-      <w:proofErr w:type="spellStart"/>
       <w:r>
         <w:t>fluxProduction</w:t>
       </w:r>
-      <w:proofErr w:type="spellEnd"/>
       <w:r>
         <w:t xml:space="preserve"> qui transmet</w:t>
       </w:r>
@@ -7749,24 +7362,17 @@
       <w:r>
         <w:t>-</w:t>
       </w:r>
-      <w:proofErr w:type="spellStart"/>
       <w:r>
         <w:t>Crud</w:t>
       </w:r>
-      <w:proofErr w:type="spellEnd"/>
       <w:r>
         <w:t xml:space="preserve"> pour la pizzeria dont l</w:t>
       </w:r>
       <w:r>
         <w:t>’</w:t>
       </w:r>
-      <w:proofErr w:type="spellStart"/>
-      <w:r>
-        <w:t>idPizzeria</w:t>
-      </w:r>
-      <w:proofErr w:type="spellEnd"/>
-      <w:r>
-        <w:t xml:space="preserve"> </w:t>
+      <w:r>
+        <w:t xml:space="preserve">idPizzeria </w:t>
       </w:r>
       <w:r>
         <w:t xml:space="preserve">est passé en paramètre </w:t>
@@ -7798,11 +7404,9 @@
       <w:r>
         <w:t>-</w:t>
       </w:r>
-      <w:proofErr w:type="spellStart"/>
       <w:r>
         <w:t>aideEnligne</w:t>
       </w:r>
-      <w:proofErr w:type="spellEnd"/>
       <w:r>
         <w:t xml:space="preserve"> qui retrouve la recette dans </w:t>
       </w:r>
@@ -7836,40 +7440,17 @@
       <w:r>
         <w:t>pi-</w:t>
       </w:r>
-      <w:proofErr w:type="spellStart"/>
-      <w:r>
-        <w:t>profilClt</w:t>
-      </w:r>
-      <w:proofErr w:type="spellEnd"/>
-      <w:r>
-        <w:t xml:space="preserve"> qui consomme l’api </w:t>
-      </w:r>
-      <w:proofErr w:type="spellStart"/>
-      <w:r>
-        <w:t>api_profilClient</w:t>
-      </w:r>
-      <w:proofErr w:type="spellEnd"/>
-      <w:r>
-        <w:t xml:space="preserve"> du composant Service</w:t>
+      <w:r>
+        <w:t>profilClt qui consomme l’api api_profilClient du composant Service</w:t>
       </w:r>
       <w:r>
         <w:t>-</w:t>
       </w:r>
-      <w:proofErr w:type="spellStart"/>
       <w:r>
         <w:t>Crud</w:t>
       </w:r>
-      <w:proofErr w:type="spellEnd"/>
-      <w:r>
-        <w:t>- voir le composant Service-</w:t>
-      </w:r>
-      <w:proofErr w:type="spellStart"/>
-      <w:r>
-        <w:t>Crud</w:t>
-      </w:r>
-      <w:proofErr w:type="spellEnd"/>
-      <w:r>
-        <w:t xml:space="preserve"> pour le détail de cette api</w:t>
+      <w:r>
+        <w:t>- voir le composant Service-Crud pour le détail de cette api</w:t>
       </w:r>
       <w:r>
         <w:t xml:space="preserve"> (GET/POST/PUT)</w:t>
@@ -7889,33 +7470,24 @@
       <w:r>
         <w:t>api-</w:t>
       </w:r>
-      <w:proofErr w:type="spellStart"/>
       <w:r>
         <w:t>compte</w:t>
       </w:r>
       <w:r>
-        <w:t>Clt</w:t>
-      </w:r>
-      <w:proofErr w:type="spellEnd"/>
-      <w:r>
-        <w:t xml:space="preserve"> qui consomme l’api </w:t>
-      </w:r>
-      <w:proofErr w:type="spellStart"/>
+        <w:t xml:space="preserve">Clt qui consomme l’api </w:t>
+      </w:r>
       <w:r>
         <w:t>api_cpteClient</w:t>
       </w:r>
-      <w:proofErr w:type="spellEnd"/>
       <w:r>
         <w:t xml:space="preserve"> du composant Service</w:t>
       </w:r>
       <w:r>
         <w:t>-</w:t>
       </w:r>
-      <w:proofErr w:type="spellStart"/>
       <w:r>
         <w:t>Crud</w:t>
       </w:r>
-      <w:proofErr w:type="spellEnd"/>
       <w:r>
         <w:t xml:space="preserve"> </w:t>
       </w:r>
@@ -7932,15 +7504,7 @@
         <w:t xml:space="preserve"> compte client</w:t>
       </w:r>
       <w:r>
-        <w:t xml:space="preserve"> - voir le composant Service-</w:t>
-      </w:r>
-      <w:proofErr w:type="spellStart"/>
-      <w:r>
-        <w:t>Crud</w:t>
-      </w:r>
-      <w:proofErr w:type="spellEnd"/>
-      <w:r>
-        <w:t xml:space="preserve"> pour le détail de cette api (GET/POST).</w:t>
+        <w:t xml:space="preserve"> - voir le composant Service-Crud pour le détail de cette api (GET/POST).</w:t>
       </w:r>
     </w:p>
     <w:p>
@@ -8000,15 +7564,7 @@
         </w:numPr>
       </w:pPr>
       <w:r>
-        <w:t xml:space="preserve">utilise les méthodes du composant package </w:t>
-      </w:r>
-      <w:proofErr w:type="spellStart"/>
-      <w:r>
-        <w:t>security</w:t>
-      </w:r>
-      <w:proofErr w:type="spellEnd"/>
-      <w:r>
-        <w:t xml:space="preserve"> pour identifier/authentifier un compte client,</w:t>
+        <w:t>utilise les méthodes du composant package security pour identifier/authentifier un compte client,</w:t>
       </w:r>
     </w:p>
     <w:p>
@@ -8028,14 +7584,12 @@
       <w:r>
         <w:t>-</w:t>
       </w:r>
-      <w:proofErr w:type="spellStart"/>
       <w:r>
         <w:t>g</w:t>
       </w:r>
       <w:r>
         <w:t>estionStock</w:t>
       </w:r>
-      <w:proofErr w:type="spellEnd"/>
       <w:r>
         <w:t xml:space="preserve"> </w:t>
       </w:r>
@@ -8051,21 +7605,11 @@
       <w:r>
         <w:t>-</w:t>
       </w:r>
-      <w:proofErr w:type="spellStart"/>
       <w:r>
         <w:t>Crud</w:t>
       </w:r>
-      <w:proofErr w:type="spellEnd"/>
-      <w:r>
-        <w:t xml:space="preserve"> - voir le composant Service-</w:t>
-      </w:r>
-      <w:proofErr w:type="spellStart"/>
-      <w:r>
-        <w:t>Crud</w:t>
-      </w:r>
-      <w:proofErr w:type="spellEnd"/>
-      <w:r>
-        <w:t xml:space="preserve"> pour le détail de cette api (GET/POST/PUT).</w:t>
+      <w:r>
+        <w:t xml:space="preserve"> - voir le composant Service-Crud pour le détail de cette api (GET/POST/PUT).</w:t>
       </w:r>
     </w:p>
     <w:p>
@@ -8092,15 +7636,7 @@
         <w:t>ommande</w:t>
       </w:r>
       <w:r>
-        <w:t xml:space="preserve"> qui transmet/reçoit les données du/au Composant Service-</w:t>
-      </w:r>
-      <w:proofErr w:type="spellStart"/>
-      <w:r>
-        <w:t>Crud</w:t>
-      </w:r>
-      <w:proofErr w:type="spellEnd"/>
-      <w:r>
-        <w:t>.</w:t>
+        <w:t xml:space="preserve"> qui transmet/reçoit les données du/au Composant Service-Crud.</w:t>
       </w:r>
     </w:p>
     <w:p>
@@ -8132,11 +7668,9 @@
       <w:r>
         <w:t>-</w:t>
       </w:r>
-      <w:proofErr w:type="spellStart"/>
       <w:r>
         <w:t>IntfPaiement</w:t>
       </w:r>
-      <w:proofErr w:type="spellEnd"/>
       <w:r>
         <w:t>.</w:t>
       </w:r>
@@ -8150,32 +7684,16 @@
         </w:numPr>
       </w:pPr>
       <w:r>
-        <w:t>api-</w:t>
-      </w:r>
-      <w:proofErr w:type="spellStart"/>
-      <w:r>
-        <w:t>listePizzerias</w:t>
-      </w:r>
-      <w:proofErr w:type="spellEnd"/>
-      <w:r>
-        <w:t xml:space="preserve"> qui consomme</w:t>
-      </w:r>
-      <w:r>
-        <w:t xml:space="preserve"> l’api </w:t>
-      </w:r>
-      <w:proofErr w:type="spellStart"/>
-      <w:r>
-        <w:t>api_</w:t>
+        <w:t>api-listePizzerias qui consomme</w:t>
+      </w:r>
+      <w:r>
+        <w:t xml:space="preserve"> l’api api_</w:t>
       </w:r>
       <w:r>
         <w:t>listePi</w:t>
       </w:r>
       <w:r>
-        <w:t>zzerias</w:t>
-      </w:r>
-      <w:proofErr w:type="spellEnd"/>
-      <w:r>
-        <w:t xml:space="preserve"> du composant S.I existant.</w:t>
+        <w:t>zzerias du composant S.I existant.</w:t>
       </w:r>
     </w:p>
     <w:p>
@@ -8214,20 +7732,11 @@
         <w:t xml:space="preserve">reçoit le stock </w:t>
       </w:r>
       <w:r>
-        <w:t xml:space="preserve">de la pizzeria dont </w:t>
-      </w:r>
-      <w:proofErr w:type="spellStart"/>
-      <w:r>
-        <w:t>l’id</w:t>
-      </w:r>
-      <w:proofErr w:type="spellEnd"/>
-      <w:r>
-        <w:t xml:space="preserve"> est passé dans l’attribut de requête </w:t>
+        <w:t xml:space="preserve">de la pizzeria dont l’id est passé dans l’attribut de requête </w:t>
       </w:r>
       <w:r>
         <w:t xml:space="preserve">en consommant l’api </w:t>
       </w:r>
-      <w:proofErr w:type="spellStart"/>
       <w:r>
         <w:t>api_</w:t>
       </w:r>
@@ -8235,20 +7744,14 @@
         <w:t>gestion</w:t>
       </w:r>
       <w:r>
-        <w:t>Stock</w:t>
-      </w:r>
-      <w:proofErr w:type="spellEnd"/>
-      <w:r>
-        <w:t xml:space="preserve"> du composant Service</w:t>
+        <w:t>Stock du composant Service</w:t>
       </w:r>
       <w:r>
         <w:t>-</w:t>
       </w:r>
-      <w:proofErr w:type="spellStart"/>
       <w:r>
         <w:t>Crud</w:t>
       </w:r>
-      <w:proofErr w:type="spellEnd"/>
     </w:p>
     <w:p>
       <w:pPr>
@@ -8265,11 +7768,7 @@
         <w:t>çoit la liste des recettes du groupe</w:t>
       </w:r>
       <w:r>
-        <w:t xml:space="preserve"> en consommant l’api </w:t>
-      </w:r>
-      <w:proofErr w:type="spellStart"/>
-      <w:r>
-        <w:t>api_</w:t>
+        <w:t xml:space="preserve"> en consommant l’api api_</w:t>
       </w:r>
       <w:r>
         <w:t>li</w:t>
@@ -8283,7 +7782,6 @@
       <w:r>
         <w:t>Recettes</w:t>
       </w:r>
-      <w:proofErr w:type="spellEnd"/>
       <w:r>
         <w:t xml:space="preserve"> du composant S.I </w:t>
       </w:r>
@@ -8348,13 +7846,8 @@
         <w:t xml:space="preserve">e les données reçues du composant </w:t>
       </w:r>
       <w:r>
-        <w:t>Service-</w:t>
-      </w:r>
-      <w:proofErr w:type="spellStart"/>
-      <w:r>
-        <w:t>Crud</w:t>
-      </w:r>
-      <w:proofErr w:type="spellEnd"/>
+        <w:t>Service-Crud</w:t>
+      </w:r>
       <w:r>
         <w:t xml:space="preserve"> </w:t>
       </w:r>
@@ -8374,15 +7867,7 @@
         <w:t>une pizzeria</w:t>
       </w:r>
       <w:r>
-        <w:t xml:space="preserve"> si l’attribut </w:t>
-      </w:r>
-      <w:proofErr w:type="spellStart"/>
-      <w:r>
-        <w:t>idPizz</w:t>
-      </w:r>
-      <w:proofErr w:type="spellEnd"/>
-      <w:r>
-        <w:t xml:space="preserve"> est valorisé,</w:t>
+        <w:t xml:space="preserve"> si l’attribut idPizz est valorisé,</w:t>
       </w:r>
     </w:p>
     <w:p>
@@ -8406,24 +7891,17 @@
         </w:numPr>
       </w:pPr>
       <w:r>
-        <w:t>api-</w:t>
-      </w:r>
-      <w:proofErr w:type="spellStart"/>
-      <w:r>
-        <w:t>gestionCptInterne</w:t>
-      </w:r>
-      <w:proofErr w:type="spellEnd"/>
+        <w:t>api-gestionCptInterne</w:t>
+      </w:r>
       <w:r>
         <w:t xml:space="preserve"> </w:t>
       </w:r>
       <w:r>
         <w:t xml:space="preserve">qui consomme l’api </w:t>
       </w:r>
-      <w:proofErr w:type="spellStart"/>
       <w:r>
         <w:t>api_creerRenouvelerCptInterne</w:t>
       </w:r>
-      <w:proofErr w:type="spellEnd"/>
       <w:r>
         <w:t xml:space="preserve"> du composant S.I Existant pour une demande d’ouverture ou de renouvellement de compte interne collaborateur.</w:t>
       </w:r>
@@ -8441,29 +7919,16 @@
         <w:t>Service</w:t>
       </w:r>
       <w:r>
-        <w:t>-</w:t>
-      </w:r>
-      <w:proofErr w:type="spellStart"/>
-      <w:r>
-        <w:t>Crud</w:t>
+        <w:t>-Crud</w:t>
       </w:r>
       <w:bookmarkEnd w:id="31"/>
-      <w:proofErr w:type="spellEnd"/>
-    </w:p>
-    <w:p>
-      <w:pPr>
-        <w:pStyle w:val="Corpsdetexte"/>
-      </w:pPr>
-      <w:r>
-        <w:t>Le composant Service-</w:t>
-      </w:r>
-      <w:proofErr w:type="spellStart"/>
-      <w:r>
-        <w:t>Crud</w:t>
-      </w:r>
-      <w:proofErr w:type="spellEnd"/>
-      <w:r>
-        <w:t xml:space="preserve"> représente un service hébergé par le gestionnaire de container Tomcat Embedded, au sens Spring Boot, accessible via le port TCP : 9202.</w:t>
+    </w:p>
+    <w:p>
+      <w:pPr>
+        <w:pStyle w:val="Corpsdetexte"/>
+      </w:pPr>
+      <w:r>
+        <w:t>Le composant Service-Crud représente un service hébergé par le gestionnaire de container Tomcat Embedded, au sens Spring Boot, accessible via le port TCP : 9202.</w:t>
       </w:r>
     </w:p>
     <w:p>
@@ -8474,15 +7939,7 @@
         <w:t xml:space="preserve">Ce composant </w:t>
       </w:r>
       <w:r>
-        <w:t xml:space="preserve">effectue les requêtes CRUD sur le composant </w:t>
-      </w:r>
-      <w:proofErr w:type="spellStart"/>
-      <w:r>
-        <w:t>Database</w:t>
-      </w:r>
-      <w:proofErr w:type="spellEnd"/>
-      <w:r>
-        <w:t>.</w:t>
+        <w:t>effectue les requêtes CRUD sur le composant Database.</w:t>
       </w:r>
     </w:p>
     <w:p>
@@ -8501,7 +7958,6 @@
           <w:numId w:val="15"/>
         </w:numPr>
       </w:pPr>
-      <w:proofErr w:type="spellStart"/>
       <w:r>
         <w:t>a</w:t>
       </w:r>
@@ -8511,17 +7967,11 @@
       <w:r>
         <w:t>_profilClient</w:t>
       </w:r>
-      <w:proofErr w:type="spellEnd"/>
       <w:r>
         <w:t xml:space="preserve">, table </w:t>
       </w:r>
-      <w:proofErr w:type="spellStart"/>
-      <w:r>
-        <w:t>ProfilClient</w:t>
-      </w:r>
-      <w:proofErr w:type="spellEnd"/>
-      <w:r>
-        <w:t>,</w:t>
+      <w:r>
+        <w:t>ProfilClient,</w:t>
       </w:r>
       <w:r>
         <w:t xml:space="preserve"> (dénomination simplifiée) qui se décompose en</w:t>
@@ -8535,16 +7985,11 @@
           <w:numId w:val="15"/>
         </w:numPr>
       </w:pPr>
-      <w:proofErr w:type="spellStart"/>
       <w:r>
         <w:t>api_profilClient</w:t>
       </w:r>
       <w:r>
-        <w:t>Get</w:t>
-      </w:r>
-      <w:proofErr w:type="spellEnd"/>
-      <w:r>
-        <w:t xml:space="preserve"> pour obtenir le profil Client dont le nom est passé en attribut de la requête.</w:t>
+        <w:t>Get pour obtenir le profil Client dont le nom est passé en attribut de la requête.</w:t>
       </w:r>
     </w:p>
     <w:p>
@@ -8555,13 +8000,8 @@
           <w:numId w:val="15"/>
         </w:numPr>
       </w:pPr>
-      <w:proofErr w:type="spellStart"/>
-      <w:r>
-        <w:t>api_profilClientPut</w:t>
-      </w:r>
-      <w:proofErr w:type="spellEnd"/>
-      <w:r>
-        <w:t xml:space="preserve"> pour modifier le profil Client dont le nom est passé en attribut de la requête.</w:t>
+      <w:r>
+        <w:t>api_profilClientPut pour modifier le profil Client dont le nom est passé en attribut de la requête.</w:t>
       </w:r>
     </w:p>
     <w:p>
@@ -8572,13 +8012,8 @@
           <w:numId w:val="15"/>
         </w:numPr>
       </w:pPr>
-      <w:proofErr w:type="spellStart"/>
-      <w:r>
-        <w:t>api_profilClientPost</w:t>
-      </w:r>
-      <w:proofErr w:type="spellEnd"/>
-      <w:r>
-        <w:t xml:space="preserve"> pour enregistrer un nouveau </w:t>
+      <w:r>
+        <w:t xml:space="preserve">api_profilClientPost pour enregistrer un nouveau </w:t>
       </w:r>
       <w:r>
         <w:t>profil</w:t>
@@ -8601,7 +8036,6 @@
           <w:numId w:val="15"/>
         </w:numPr>
       </w:pPr>
-      <w:proofErr w:type="spellStart"/>
       <w:r>
         <w:t>api_</w:t>
       </w:r>
@@ -8611,17 +8045,8 @@
       <w:r>
         <w:t>ptClient</w:t>
       </w:r>
-      <w:proofErr w:type="spellEnd"/>
-      <w:r>
-        <w:t xml:space="preserve">, table </w:t>
-      </w:r>
-      <w:proofErr w:type="spellStart"/>
-      <w:r>
-        <w:t>CompteAcheteur</w:t>
-      </w:r>
-      <w:proofErr w:type="spellEnd"/>
-      <w:r>
-        <w:t>,</w:t>
+      <w:r>
+        <w:t>, table CompteAcheteur,</w:t>
       </w:r>
       <w:r>
         <w:t xml:space="preserve"> (dénomination simplifiée) qui se décompose en</w:t>
@@ -8635,7 +8060,6 @@
           <w:numId w:val="15"/>
         </w:numPr>
       </w:pPr>
-      <w:proofErr w:type="spellStart"/>
       <w:r>
         <w:t>api_</w:t>
       </w:r>
@@ -8643,11 +8067,7 @@
         <w:t>c</w:t>
       </w:r>
       <w:r>
-        <w:t>ptClientGet</w:t>
-      </w:r>
-      <w:proofErr w:type="spellEnd"/>
-      <w:r>
-        <w:t xml:space="preserve"> pour obtenir les informations </w:t>
+        <w:t xml:space="preserve">ptClientGet pour obtenir les informations </w:t>
       </w:r>
       <w:r>
         <w:t>du compte c</w:t>
@@ -8664,7 +8084,6 @@
           <w:numId w:val="15"/>
         </w:numPr>
       </w:pPr>
-      <w:proofErr w:type="spellStart"/>
       <w:r>
         <w:t>a</w:t>
       </w:r>
@@ -8675,11 +8094,7 @@
         <w:t>_c</w:t>
       </w:r>
       <w:r>
-        <w:t>ptClientPost</w:t>
-      </w:r>
-      <w:proofErr w:type="spellEnd"/>
-      <w:r>
-        <w:t xml:space="preserve"> pour enregistrer un nouveau compte </w:t>
+        <w:t xml:space="preserve">ptClientPost pour enregistrer un nouveau compte </w:t>
       </w:r>
       <w:r>
         <w:t>client.</w:t>
@@ -8693,16 +8108,11 @@
           <w:numId w:val="15"/>
         </w:numPr>
       </w:pPr>
-      <w:proofErr w:type="spellStart"/>
       <w:r>
         <w:t>api_</w:t>
       </w:r>
       <w:r>
-        <w:t>gestionStock</w:t>
-      </w:r>
-      <w:proofErr w:type="spellEnd"/>
-      <w:r>
-        <w:t>,</w:t>
+        <w:t>gestionStock,</w:t>
       </w:r>
       <w:r>
         <w:t xml:space="preserve"> </w:t>
@@ -8731,7 +8141,6 @@
           <w:numId w:val="15"/>
         </w:numPr>
       </w:pPr>
-      <w:proofErr w:type="spellStart"/>
       <w:r>
         <w:t>api_</w:t>
       </w:r>
@@ -8739,11 +8148,7 @@
         <w:t>gestion</w:t>
       </w:r>
       <w:r>
-        <w:t>StockGet</w:t>
-      </w:r>
-      <w:proofErr w:type="spellEnd"/>
-      <w:r>
-        <w:t xml:space="preserve"> pour obtenir la liste des </w:t>
+        <w:t xml:space="preserve">StockGet pour obtenir la liste des </w:t>
       </w:r>
       <w:r>
         <w:t>ingrédients</w:t>
@@ -8752,15 +8157,7 @@
         <w:t xml:space="preserve"> avec leur quantité en stock</w:t>
       </w:r>
       <w:r>
-        <w:t xml:space="preserve"> d’une pizzeria dont </w:t>
-      </w:r>
-      <w:proofErr w:type="spellStart"/>
-      <w:r>
-        <w:t>l’id</w:t>
-      </w:r>
-      <w:proofErr w:type="spellEnd"/>
-      <w:r>
-        <w:t xml:space="preserve"> est passé en paramètre de la requête.</w:t>
+        <w:t xml:space="preserve"> d’une pizzeria dont l’id est passé en paramètre de la requête.</w:t>
       </w:r>
     </w:p>
     <w:p>
@@ -8771,7 +8168,6 @@
           <w:numId w:val="15"/>
         </w:numPr>
       </w:pPr>
-      <w:proofErr w:type="spellStart"/>
       <w:r>
         <w:t>api_</w:t>
       </w:r>
@@ -8779,11 +8175,7 @@
         <w:t>gestion</w:t>
       </w:r>
       <w:r>
-        <w:t>StockPut</w:t>
-      </w:r>
-      <w:proofErr w:type="spellEnd"/>
-      <w:r>
-        <w:t xml:space="preserve"> pour mettre à jour le stock d’un ingrédient</w:t>
+        <w:t>StockPut pour mettre à jour le stock d’un ingrédient</w:t>
       </w:r>
       <w:r>
         <w:t> ; le corps de la requête contenant :</w:t>
@@ -8798,13 +8190,8 @@
         </w:numPr>
       </w:pPr>
       <w:r>
-        <w:t>l’</w:t>
-      </w:r>
-      <w:proofErr w:type="spellStart"/>
-      <w:r>
-        <w:t>idIngredient</w:t>
-      </w:r>
-      <w:proofErr w:type="spellEnd"/>
+        <w:t>l’idIngredient</w:t>
+      </w:r>
       <w:r>
         <w:t xml:space="preserve"> </w:t>
       </w:r>
@@ -8824,15 +8211,7 @@
         </w:numPr>
       </w:pPr>
       <w:r>
-        <w:t>l’</w:t>
-      </w:r>
-      <w:proofErr w:type="spellStart"/>
-      <w:r>
-        <w:t>idPizzeria</w:t>
-      </w:r>
-      <w:proofErr w:type="spellEnd"/>
-      <w:r>
-        <w:t xml:space="preserve"> de</w:t>
+        <w:t>l’idPizzeria de</w:t>
       </w:r>
       <w:r>
         <w:t xml:space="preserve"> </w:t>
@@ -8873,14 +8252,12 @@
           <w:numId w:val="15"/>
         </w:numPr>
       </w:pPr>
-      <w:proofErr w:type="spellStart"/>
       <w:r>
         <w:t>api_gestionStockP</w:t>
       </w:r>
       <w:r>
         <w:t>ost</w:t>
       </w:r>
-      <w:proofErr w:type="spellEnd"/>
       <w:r>
         <w:t xml:space="preserve"> pour </w:t>
       </w:r>
@@ -8906,15 +8283,7 @@
         </w:numPr>
       </w:pPr>
       <w:r>
-        <w:t>l’</w:t>
-      </w:r>
-      <w:proofErr w:type="spellStart"/>
-      <w:r>
-        <w:t>idIngredient</w:t>
-      </w:r>
-      <w:proofErr w:type="spellEnd"/>
-      <w:r>
-        <w:t xml:space="preserve"> de l’ingrédient</w:t>
+        <w:t>l’idIngredient de l’ingrédient</w:t>
       </w:r>
       <w:r>
         <w:t>,</w:t>
@@ -8929,15 +8298,7 @@
         </w:numPr>
       </w:pPr>
       <w:r>
-        <w:t>l’</w:t>
-      </w:r>
-      <w:proofErr w:type="spellStart"/>
-      <w:r>
-        <w:t>idPizzeria</w:t>
-      </w:r>
-      <w:proofErr w:type="spellEnd"/>
-      <w:r>
-        <w:t xml:space="preserve"> de la pizzeria concernée,</w:t>
+        <w:t>l’idPizzeria de la pizzeria concernée,</w:t>
       </w:r>
     </w:p>
     <w:p>
@@ -8978,19 +8339,12 @@
       <w:r>
         <w:t xml:space="preserve">e, </w:t>
       </w:r>
-      <w:proofErr w:type="spellStart"/>
-      <w:r>
-        <w:t>PanierAchat</w:t>
-      </w:r>
-      <w:proofErr w:type="spellEnd"/>
-      <w:r>
-        <w:t xml:space="preserve">, </w:t>
-      </w:r>
-      <w:proofErr w:type="spellStart"/>
+      <w:r>
+        <w:t xml:space="preserve">PanierAchat, </w:t>
+      </w:r>
       <w:r>
         <w:t>LignePanier</w:t>
       </w:r>
-      <w:proofErr w:type="spellEnd"/>
       <w:r>
         <w:t>, journal,</w:t>
       </w:r>
@@ -9016,13 +8370,8 @@
         <w:t xml:space="preserve"> les tables commande et</w:t>
       </w:r>
       <w:r>
-        <w:t xml:space="preserve"> </w:t>
-      </w:r>
-      <w:proofErr w:type="spellStart"/>
-      <w:r>
-        <w:t>PanierAchat</w:t>
-      </w:r>
-      <w:proofErr w:type="spellEnd"/>
+        <w:t xml:space="preserve"> PanierAchat</w:t>
+      </w:r>
       <w:r>
         <w:t>,</w:t>
       </w:r>
@@ -9036,15 +8385,7 @@
         </w:numPr>
       </w:pPr>
       <w:r>
-        <w:t xml:space="preserve">ajoute autant d’enregistrement dans la table </w:t>
-      </w:r>
-      <w:proofErr w:type="spellStart"/>
-      <w:r>
-        <w:t>LignePanier</w:t>
-      </w:r>
-      <w:proofErr w:type="spellEnd"/>
-      <w:r>
-        <w:t xml:space="preserve"> qu’il y a de lignes dans le panier d’achat</w:t>
+        <w:t>ajoute autant d’enregistrement dans la table LignePanier qu’il y a de lignes dans le panier d’achat</w:t>
       </w:r>
       <w:r>
         <w:t>,</w:t>
@@ -9076,25 +8417,18 @@
           <w:numId w:val="15"/>
         </w:numPr>
       </w:pPr>
-      <w:proofErr w:type="spellStart"/>
       <w:r>
         <w:t>api_</w:t>
       </w:r>
       <w:r>
-        <w:t>fluxProd</w:t>
-      </w:r>
-      <w:proofErr w:type="spellEnd"/>
-      <w:r>
-        <w:t>,</w:t>
+        <w:t>fluxProd,</w:t>
       </w:r>
       <w:r>
         <w:t xml:space="preserve"> table </w:t>
       </w:r>
-      <w:proofErr w:type="spellStart"/>
       <w:r>
         <w:t>FluxProduction</w:t>
       </w:r>
-      <w:proofErr w:type="spellEnd"/>
       <w:r>
         <w:t xml:space="preserve">, </w:t>
       </w:r>
@@ -9110,7 +8444,6 @@
           <w:numId w:val="15"/>
         </w:numPr>
       </w:pPr>
-      <w:proofErr w:type="spellStart"/>
       <w:r>
         <w:t>api_</w:t>
       </w:r>
@@ -9118,22 +8451,10 @@
         <w:t>f</w:t>
       </w:r>
       <w:r>
-        <w:t>luxProdGet</w:t>
-      </w:r>
-      <w:proofErr w:type="spellEnd"/>
-      <w:r>
-        <w:t xml:space="preserve"> pour obtenir la liste des commandes ainsi que leur état courant,</w:t>
-      </w:r>
-      <w:r>
-        <w:t xml:space="preserve"> pour la pizzeria dont l’</w:t>
-      </w:r>
-      <w:proofErr w:type="spellStart"/>
-      <w:r>
-        <w:t>idPizzeria</w:t>
-      </w:r>
-      <w:proofErr w:type="spellEnd"/>
-      <w:r>
-        <w:t xml:space="preserve"> est passé en paramètre de la requête.</w:t>
+        <w:t>luxProdGet pour obtenir la liste des commandes ainsi que leur état courant,</w:t>
+      </w:r>
+      <w:r>
+        <w:t xml:space="preserve"> pour la pizzeria dont l’idPizzeria est passé en paramètre de la requête.</w:t>
       </w:r>
     </w:p>
     <w:p>
@@ -9144,7 +8465,6 @@
           <w:numId w:val="15"/>
         </w:numPr>
       </w:pPr>
-      <w:proofErr w:type="spellStart"/>
       <w:r>
         <w:t>api_</w:t>
       </w:r>
@@ -9152,11 +8472,7 @@
         <w:t>f</w:t>
       </w:r>
       <w:r>
-        <w:t>luxProdPost</w:t>
-      </w:r>
-      <w:proofErr w:type="spellEnd"/>
-      <w:r>
-        <w:t xml:space="preserve"> pour mettre à jour</w:t>
+        <w:t>luxProdPost pour mettre à jour</w:t>
       </w:r>
       <w:r>
         <w:t xml:space="preserve"> l’état</w:t>
@@ -9179,7 +8495,6 @@
           <w:numId w:val="15"/>
         </w:numPr>
       </w:pPr>
-      <w:proofErr w:type="spellStart"/>
       <w:r>
         <w:t>api_</w:t>
       </w:r>
@@ -9187,11 +8502,7 @@
         <w:t>s</w:t>
       </w:r>
       <w:r>
-        <w:t>upervision</w:t>
-      </w:r>
-      <w:proofErr w:type="spellEnd"/>
-      <w:r>
-        <w:t xml:space="preserve"> pour obtenir le contenu du journal des commandes par pizzeria.</w:t>
+        <w:t>upervision pour obtenir le contenu du journal des commandes par pizzeria.</w:t>
       </w:r>
     </w:p>
     <w:p>
@@ -9202,16 +8513,11 @@
           <w:numId w:val="15"/>
         </w:numPr>
       </w:pPr>
-      <w:proofErr w:type="spellStart"/>
       <w:r>
         <w:t>api_</w:t>
       </w:r>
       <w:r>
-        <w:t>InfosClient</w:t>
-      </w:r>
-      <w:proofErr w:type="spellEnd"/>
-      <w:r>
-        <w:t xml:space="preserve"> pour </w:t>
+        <w:t xml:space="preserve">InfosClient pour </w:t>
       </w:r>
       <w:r>
         <w:t>traiter</w:t>
@@ -9248,15 +8554,7 @@
         <w:t xml:space="preserve">gère </w:t>
       </w:r>
       <w:r>
-        <w:t xml:space="preserve">le </w:t>
-      </w:r>
-      <w:proofErr w:type="spellStart"/>
-      <w:r>
-        <w:t>tockenId</w:t>
-      </w:r>
-      <w:proofErr w:type="spellEnd"/>
-      <w:r>
-        <w:t xml:space="preserve"> pour la session Web d’un util</w:t>
+        <w:t>le tockenId pour la session Web d’un util</w:t>
       </w:r>
       <w:r>
         <w:t>i</w:t>
@@ -9291,11 +8589,9 @@
       <w:r>
         <w:t>« </w:t>
       </w:r>
-      <w:proofErr w:type="spellStart"/>
       <w:r>
         <w:t>hashage</w:t>
       </w:r>
-      <w:proofErr w:type="spellEnd"/>
       <w:r>
         <w:t xml:space="preserve"> » </w:t>
       </w:r>
@@ -9303,11 +8599,7 @@
         <w:t>de type SHA</w:t>
       </w:r>
       <w:r>
-        <w:t>-</w:t>
-      </w:r>
-      <w:proofErr w:type="gramStart"/>
-      <w:r>
-        <w:t xml:space="preserve">1024, </w:t>
+        <w:t xml:space="preserve">-1024, </w:t>
       </w:r>
       <w:r>
         <w:t xml:space="preserve"> </w:t>
@@ -9318,7 +8610,6 @@
       <w:r>
         <w:t>e</w:t>
       </w:r>
-      <w:proofErr w:type="gramEnd"/>
       <w:r>
         <w:t xml:space="preserve"> à ce mot de passe</w:t>
       </w:r>
@@ -9369,70 +8660,44 @@
         <w:t>Framework</w:t>
       </w:r>
       <w:r>
+        <w:t xml:space="preserve"> SpringSecurity, sa</w:t>
+      </w:r>
+      <w:r>
+        <w:t xml:space="preserve"> réalisation </w:t>
+      </w:r>
+      <w:r>
+        <w:t>repose sur </w:t>
+      </w:r>
+      <w:r>
+        <w:t>l</w:t>
+      </w:r>
+      <w:r>
+        <w:t xml:space="preserve">’implémentation </w:t>
+      </w:r>
+      <w:r>
+        <w:t xml:space="preserve">des </w:t>
+      </w:r>
+      <w:r>
+        <w:t>inter</w:t>
+      </w:r>
+      <w:r>
+        <w:t>faces</w:t>
+      </w:r>
+      <w:r>
         <w:t xml:space="preserve"> </w:t>
       </w:r>
-      <w:proofErr w:type="spellStart"/>
-      <w:r>
-        <w:t>SpringSecurity</w:t>
-      </w:r>
-      <w:proofErr w:type="spellEnd"/>
-      <w:r>
-        <w:t>, sa</w:t>
-      </w:r>
-      <w:r>
-        <w:t xml:space="preserve"> réalisation </w:t>
-      </w:r>
-      <w:r>
-        <w:t>repose sur </w:t>
-      </w:r>
-      <w:r>
-        <w:t>l</w:t>
-      </w:r>
-      <w:r>
-        <w:t xml:space="preserve">’implémentation </w:t>
-      </w:r>
-      <w:r>
-        <w:t xml:space="preserve">des </w:t>
-      </w:r>
-      <w:r>
-        <w:t>inter</w:t>
-      </w:r>
-      <w:r>
-        <w:t>faces</w:t>
-      </w:r>
-      <w:r>
-        <w:t xml:space="preserve"> </w:t>
-      </w:r>
-      <w:r>
-        <w:t>« </w:t>
-      </w:r>
-      <w:proofErr w:type="spellStart"/>
-      <w:r>
-        <w:t>UserDetail</w:t>
-      </w:r>
-      <w:proofErr w:type="spellEnd"/>
+      <w:r>
+        <w:t>« UserDetail</w:t>
+      </w:r>
       <w:r>
         <w:t xml:space="preserve"> », </w:t>
       </w:r>
       <w:r>
-        <w:t>« </w:t>
-      </w:r>
-      <w:proofErr w:type="spellStart"/>
-      <w:r>
-        <w:t>UserDetailService</w:t>
-      </w:r>
-      <w:proofErr w:type="spellEnd"/>
-      <w:r>
-        <w:t xml:space="preserve"> », </w:t>
-      </w:r>
-      <w:r>
-        <w:t>« </w:t>
-      </w:r>
-      <w:proofErr w:type="spellStart"/>
-      <w:r>
-        <w:t>AuthenticationProvider</w:t>
-      </w:r>
-      <w:proofErr w:type="spellEnd"/>
+        <w:t xml:space="preserve">« UserDetailService », </w:t>
+      </w:r>
+      <w:r>
+        <w:t>« AuthenticationProvider</w:t>
+      </w:r>
       <w:r>
         <w:t> »</w:t>
       </w:r>
@@ -9440,18 +8705,10 @@
         <w:t xml:space="preserve"> et de la dérivation de de la classe </w:t>
       </w:r>
       <w:r>
-        <w:t>« </w:t>
-      </w:r>
-      <w:proofErr w:type="spellStart"/>
-      <w:r>
-        <w:t>WebSecurity</w:t>
-      </w:r>
-      <w:r>
-        <w:t>ConfigurerAdapter</w:t>
-      </w:r>
-      <w:proofErr w:type="spellEnd"/>
-      <w:r>
-        <w:t> »</w:t>
+        <w:t>« WebSecurity</w:t>
+      </w:r>
+      <w:r>
+        <w:t>ConfigurerAdapter »</w:t>
       </w:r>
       <w:r>
         <w:t>.</w:t>
@@ -9556,12 +8813,10 @@
       <w:r>
         <w:t>-</w:t>
       </w:r>
-      <w:proofErr w:type="spellStart"/>
       <w:r>
         <w:t>IntfPaiement</w:t>
       </w:r>
       <w:bookmarkEnd w:id="34"/>
-      <w:proofErr w:type="spellEnd"/>
     </w:p>
     <w:p>
       <w:pPr>
@@ -9573,13 +8828,8 @@
       <w:r>
         <w:t xml:space="preserve"> </w:t>
       </w:r>
-      <w:proofErr w:type="spellStart"/>
-      <w:r>
-        <w:t>IntfPaiement</w:t>
-      </w:r>
-      <w:proofErr w:type="spellEnd"/>
-      <w:r>
-        <w:t xml:space="preserve"> représente un service hébergé par le gestionnaire de container Tomcat Embedded, au sens Spring Boot, accessible via le port TCP : 9203.</w:t>
+      <w:r>
+        <w:t>IntfPaiement représente un service hébergé par le gestionnaire de container Tomcat Embedded, au sens Spring Boot, accessible via le port TCP : 9203.</w:t>
       </w:r>
     </w:p>
     <w:p>
@@ -9613,7 +8863,6 @@
           <w:numId w:val="15"/>
         </w:numPr>
       </w:pPr>
-      <w:proofErr w:type="spellStart"/>
       <w:r>
         <w:t>api_</w:t>
       </w:r>
@@ -9621,11 +8870,7 @@
         <w:t>g</w:t>
       </w:r>
       <w:r>
-        <w:t>estSystPaiement</w:t>
-      </w:r>
-      <w:proofErr w:type="spellEnd"/>
-      <w:r>
-        <w:t xml:space="preserve"> pour transmettre les données nécessaires au paiement d’une commande au service d’interface entre le système de paiement et l’application </w:t>
+        <w:t xml:space="preserve">estSystPaiement pour transmettre les données nécessaires au paiement d’une commande au service d’interface entre le système de paiement et l’application </w:t>
       </w:r>
       <w:r>
         <w:t>OC Pizza</w:t>
@@ -9767,7 +9012,6 @@
       <w:r>
         <w:t xml:space="preserve">Les sources et versions du projet sont gérées par </w:t>
       </w:r>
-      <w:proofErr w:type="spellStart"/>
       <w:r>
         <w:rPr>
           <w:b/>
@@ -9775,7 +9019,6 @@
         </w:rPr>
         <w:t>Git</w:t>
       </w:r>
-      <w:proofErr w:type="spellEnd"/>
       <w:r>
         <w:t xml:space="preserve">, les dépendances et le packaging par </w:t>
       </w:r>
@@ -9794,34 +9037,10 @@
           <w:b/>
           <w:bCs/>
         </w:rPr>
-        <w:t xml:space="preserve"> </w:t>
-      </w:r>
-      <w:proofErr w:type="spellStart"/>
-      <w:r>
-        <w:rPr>
-          <w:b/>
-          <w:bCs/>
-        </w:rPr>
-        <w:t>npm</w:t>
-      </w:r>
-      <w:proofErr w:type="spellEnd"/>
-      <w:r>
-        <w:rPr>
-          <w:b/>
-          <w:bCs/>
-        </w:rPr>
-        <w:t xml:space="preserve"> </w:t>
-      </w:r>
-      <w:r>
-        <w:t xml:space="preserve">pour les sources </w:t>
-      </w:r>
-      <w:proofErr w:type="spellStart"/>
-      <w:r>
-        <w:t>TypeScript</w:t>
-      </w:r>
-      <w:proofErr w:type="spellEnd"/>
-      <w:r>
-        <w:t>.</w:t>
+        <w:t xml:space="preserve"> npm </w:t>
+      </w:r>
+      <w:r>
+        <w:t>pour les sources TypeScript.</w:t>
       </w:r>
     </w:p>
     <w:p>
@@ -9831,14 +9050,9 @@
       </w:pPr>
       <w:bookmarkStart w:id="40" w:name="_Toc28710701"/>
       <w:r>
-        <w:t xml:space="preserve">Les couches des applications </w:t>
-      </w:r>
-      <w:proofErr w:type="spellStart"/>
-      <w:r>
-        <w:t>Angular</w:t>
+        <w:t>Les couches des applications Angular</w:t>
       </w:r>
       <w:bookmarkEnd w:id="40"/>
-      <w:proofErr w:type="spellEnd"/>
       <w:r>
         <w:t xml:space="preserve"> </w:t>
       </w:r>
@@ -10035,7 +9249,6 @@
       <w:r>
         <w:t xml:space="preserve">une couche </w:t>
       </w:r>
-      <w:proofErr w:type="spellStart"/>
       <w:r>
         <w:rPr>
           <w:b/>
@@ -10043,7 +9256,6 @@
         </w:rPr>
         <w:t>view</w:t>
       </w:r>
-      <w:proofErr w:type="spellEnd"/>
       <w:r>
         <w:t xml:space="preserve"> : implémentation des </w:t>
       </w:r>
@@ -10070,14 +9282,9 @@
       </w:pPr>
       <w:bookmarkStart w:id="42" w:name="_Toc28710703"/>
       <w:r>
-        <w:t xml:space="preserve">Les modules des applications </w:t>
-      </w:r>
-      <w:proofErr w:type="spellStart"/>
-      <w:r>
-        <w:t>Angular</w:t>
+        <w:t>Les modules des applications Angular</w:t>
       </w:r>
       <w:bookmarkEnd w:id="42"/>
-      <w:proofErr w:type="spellEnd"/>
       <w:r>
         <w:t xml:space="preserve"> </w:t>
       </w:r>
@@ -10137,29 +9344,16 @@
       </w:pPr>
       <w:bookmarkStart w:id="44" w:name="_Toc28710705"/>
       <w:r>
-        <w:t xml:space="preserve">Structure des sources des applications </w:t>
-      </w:r>
-      <w:proofErr w:type="spellStart"/>
-      <w:r>
-        <w:t>Angular</w:t>
+        <w:t>Structure des sources des applications Angular</w:t>
       </w:r>
       <w:bookmarkEnd w:id="44"/>
-      <w:proofErr w:type="spellEnd"/>
-    </w:p>
-    <w:p>
-      <w:pPr>
-        <w:pStyle w:val="Corpsdetexte"/>
-      </w:pPr>
-      <w:r>
-        <w:t xml:space="preserve">La structure d’une application </w:t>
-      </w:r>
-      <w:proofErr w:type="spellStart"/>
-      <w:r>
-        <w:t>Angular</w:t>
-      </w:r>
-      <w:proofErr w:type="spellEnd"/>
-      <w:r>
-        <w:t xml:space="preserve"> respecte les règles </w:t>
+    </w:p>
+    <w:p>
+      <w:pPr>
+        <w:pStyle w:val="Corpsdetexte"/>
+      </w:pPr>
+      <w:r>
+        <w:t xml:space="preserve">La structure d’une application Angular respecte les règles </w:t>
       </w:r>
       <w:r>
         <w:t xml:space="preserve">d’architecture </w:t>
@@ -10171,42 +9365,13 @@
         <w:t>œuvre</w:t>
       </w:r>
       <w:r>
-        <w:t xml:space="preserve"> par le générateur d’application </w:t>
-      </w:r>
-      <w:proofErr w:type="spellStart"/>
-      <w:r>
-        <w:t>Angular</w:t>
-      </w:r>
-      <w:proofErr w:type="spellEnd"/>
-      <w:r>
-        <w:t>/</w:t>
-      </w:r>
-      <w:proofErr w:type="spellStart"/>
-      <w:r>
-        <w:t>Cli</w:t>
-      </w:r>
-      <w:proofErr w:type="spellEnd"/>
-      <w:r>
-        <w:t xml:space="preserve">. </w:t>
+        <w:t xml:space="preserve"> par le générateur d’application Angular/Cli. </w:t>
       </w:r>
       <w:r>
         <w:t xml:space="preserve">Se reporter à la documentation officielle </w:t>
       </w:r>
-      <w:proofErr w:type="spellStart"/>
-      <w:r>
-        <w:t>Angular</w:t>
-      </w:r>
-      <w:proofErr w:type="spellEnd"/>
-      <w:r>
-        <w:t>/</w:t>
-      </w:r>
-      <w:proofErr w:type="spellStart"/>
-      <w:r>
-        <w:t>Cli</w:t>
-      </w:r>
-      <w:proofErr w:type="spellEnd"/>
-      <w:r>
-        <w:t xml:space="preserve"> pour</w:t>
+      <w:r>
+        <w:t>Angular/Cli pour</w:t>
       </w:r>
       <w:r>
         <w:t xml:space="preserve"> </w:t>
@@ -10330,26 +9495,13 @@
         <w:t xml:space="preserve">nom du </w:t>
       </w:r>
       <w:r>
-        <w:t xml:space="preserve">module </w:t>
-      </w:r>
-      <w:proofErr w:type="spellStart"/>
-      <w:r>
-        <w:t>maven</w:t>
-      </w:r>
-      <w:proofErr w:type="spellEnd"/>
+        <w:t>module maven</w:t>
+      </w:r>
       <w:r>
         <w:t>&gt;</w:t>
       </w:r>
       <w:r>
-        <w:t xml:space="preserve"> (ex : Service-</w:t>
-      </w:r>
-      <w:proofErr w:type="spellStart"/>
-      <w:r>
-        <w:t>FrontalWeb</w:t>
-      </w:r>
-      <w:proofErr w:type="spellEnd"/>
-      <w:r>
-        <w:t>)</w:t>
+        <w:t xml:space="preserve"> (ex : Service-FrontalWeb)</w:t>
       </w:r>
       <w:r>
         <w:br/>
@@ -10416,7 +9568,6 @@
       <w:r>
         <w:t xml:space="preserve"> </w:t>
       </w:r>
-      <w:proofErr w:type="spellStart"/>
       <w:r>
         <w:rPr>
           <w:b/>
@@ -10425,7 +9576,6 @@
         </w:rPr>
         <w:t>ocpizza</w:t>
       </w:r>
-      <w:proofErr w:type="spellEnd"/>
     </w:p>
     <w:p>
       <w:pPr>
@@ -10441,7 +9591,6 @@
       <w:r>
         <w:t xml:space="preserve"> </w:t>
       </w:r>
-      <w:proofErr w:type="spellStart"/>
       <w:r>
         <w:rPr>
           <w:b/>
@@ -10450,7 +9599,6 @@
         </w:rPr>
         <w:t>controller</w:t>
       </w:r>
-      <w:proofErr w:type="spellEnd"/>
       <w:r>
         <w:br/>
         <w:t xml:space="preserve"> │       │   │          </w:t>
@@ -10493,13 +9641,8 @@
         <w:ind w:left="720"/>
       </w:pPr>
       <w:r>
-        <w:t xml:space="preserve"> │       │   │          ├─ </w:t>
-      </w:r>
-      <w:proofErr w:type="spellStart"/>
-      <w:r>
-        <w:t>authication</w:t>
-      </w:r>
-      <w:proofErr w:type="spellEnd"/>
+        <w:t xml:space="preserve"> │       │   │          ├─ authication</w:t>
+      </w:r>
     </w:p>
     <w:p>
       <w:pPr>
@@ -10530,7 +9673,6 @@
       <w:r>
         <w:t xml:space="preserve"> │       │   └─ </w:t>
       </w:r>
-      <w:proofErr w:type="spellStart"/>
       <w:r>
         <w:rPr>
           <w:b/>
@@ -10539,7 +9681,6 @@
         </w:rPr>
         <w:t>resources</w:t>
       </w:r>
-      <w:proofErr w:type="spellEnd"/>
       <w:r>
         <w:br/>
         <w:t xml:space="preserve"> │       └─ test</w:t>
@@ -10550,13 +9691,8 @@
       </w:r>
       <w:r>
         <w:br/>
-        <w:t xml:space="preserve"> │           └─ </w:t>
-      </w:r>
-      <w:proofErr w:type="spellStart"/>
-      <w:r>
-        <w:t>resources</w:t>
-      </w:r>
-      <w:proofErr w:type="spellEnd"/>
+        <w:t xml:space="preserve"> │           └─ resources</w:t>
+      </w:r>
       <w:r>
         <w:br/>
       </w:r>
@@ -10632,15 +9768,12 @@
           <w:numId w:val="21"/>
         </w:numPr>
       </w:pPr>
-      <w:proofErr w:type="spellStart"/>
       <w:r>
         <w:t>view</w:t>
       </w:r>
-      <w:proofErr w:type="spellEnd"/>
       <w:r>
         <w:t xml:space="preserve"> sont placés dans le répertoire/package </w:t>
       </w:r>
-      <w:proofErr w:type="spellStart"/>
       <w:r>
         <w:rPr>
           <w:rFonts w:ascii="Courier New" w:eastAsia="Courier New" w:hAnsi="Courier New" w:cs="Courier New"/>
@@ -10649,7 +9782,6 @@
         </w:rPr>
         <w:t>controller</w:t>
       </w:r>
-      <w:proofErr w:type="spellEnd"/>
       <w:r>
         <w:t>.</w:t>
       </w:r>
@@ -10691,29 +9823,8 @@
       <w:r>
         <w:t xml:space="preserve">la configuration </w:t>
       </w:r>
-      <w:proofErr w:type="spellStart"/>
-      <w:r>
-        <w:t>spring</w:t>
-      </w:r>
-      <w:proofErr w:type="spellEnd"/>
-      <w:r>
-        <w:t xml:space="preserve"> et </w:t>
-      </w:r>
-      <w:proofErr w:type="spellStart"/>
-      <w:r>
-        <w:t>spring</w:t>
-      </w:r>
-      <w:proofErr w:type="spellEnd"/>
-      <w:r>
-        <w:t xml:space="preserve"> </w:t>
-      </w:r>
-      <w:proofErr w:type="spellStart"/>
-      <w:r>
-        <w:t>security</w:t>
-      </w:r>
-      <w:proofErr w:type="spellEnd"/>
-      <w:r>
-        <w:t xml:space="preserve"> sont placés dans le répertoire </w:t>
+      <w:r>
+        <w:t xml:space="preserve">spring et spring security sont placés dans le répertoire </w:t>
       </w:r>
       <w:r>
         <w:rPr>
@@ -10741,25 +9852,12 @@
       <w:r>
         <w:t xml:space="preserve">es règles </w:t>
       </w:r>
-      <w:proofErr w:type="spellStart"/>
-      <w:r>
-        <w:t>spring</w:t>
-      </w:r>
-      <w:proofErr w:type="spellEnd"/>
+      <w:r>
+        <w:t>spring security applicables</w:t>
+      </w:r>
       <w:r>
         <w:t xml:space="preserve"> </w:t>
       </w:r>
-      <w:proofErr w:type="spellStart"/>
-      <w:r>
-        <w:t>security</w:t>
-      </w:r>
-      <w:proofErr w:type="spellEnd"/>
-      <w:r>
-        <w:t xml:space="preserve"> applicables</w:t>
-      </w:r>
-      <w:r>
-        <w:t xml:space="preserve"> </w:t>
-      </w:r>
       <w:r>
         <w:t xml:space="preserve">à l’identification et </w:t>
       </w:r>
@@ -10769,7 +9867,6 @@
       <w:r>
         <w:t xml:space="preserve"> l’utilisateur sont placés dans le répertoire </w:t>
       </w:r>
-      <w:proofErr w:type="spellStart"/>
       <w:r>
         <w:rPr>
           <w:rFonts w:ascii="Courier New" w:eastAsia="Courier New" w:hAnsi="Courier New" w:cs="Courier New"/>
@@ -10778,7 +9875,6 @@
         </w:rPr>
         <w:t>authication</w:t>
       </w:r>
-      <w:proofErr w:type="spellEnd"/>
       <w:r>
         <w:rPr>
           <w:rFonts w:ascii="Courier New" w:eastAsia="Courier New" w:hAnsi="Courier New" w:cs="Courier New"/>
@@ -10800,13 +9896,8 @@
         <w:t>l</w:t>
       </w:r>
       <w:r>
-        <w:t xml:space="preserve">es outils communs à tous les sources de ce module </w:t>
-      </w:r>
-      <w:proofErr w:type="spellStart"/>
-      <w:r>
-        <w:t>maven</w:t>
-      </w:r>
-      <w:proofErr w:type="spellEnd"/>
+        <w:t>es outils communs à tous les sources de ce module maven</w:t>
+      </w:r>
       <w:r>
         <w:t xml:space="preserve"> sont </w:t>
       </w:r>
@@ -10844,25 +9935,9 @@
       <w:r>
         <w:t xml:space="preserve">que sont </w:t>
       </w:r>
-      <w:proofErr w:type="spellStart"/>
-      <w:r>
-        <w:t>applications.yml</w:t>
-      </w:r>
-      <w:proofErr w:type="spellEnd"/>
-      <w:r>
-        <w:t xml:space="preserve">, </w:t>
-      </w:r>
-      <w:proofErr w:type="spellStart"/>
-      <w:proofErr w:type="gramStart"/>
-      <w:r>
-        <w:t>application.properties</w:t>
-      </w:r>
-      <w:proofErr w:type="spellEnd"/>
-      <w:proofErr w:type="gramEnd"/>
-      <w:r>
-        <w:t xml:space="preserve"> et logback-spring.xml sont placés dans le répertoire </w:t>
-      </w:r>
-      <w:proofErr w:type="spellStart"/>
+      <w:r>
+        <w:t xml:space="preserve">applications.yml, application.properties et logback-spring.xml sont placés dans le répertoire </w:t>
+      </w:r>
       <w:r>
         <w:rPr>
           <w:rFonts w:ascii="Courier New" w:eastAsia="Courier New" w:hAnsi="Courier New" w:cs="Courier New"/>
@@ -10871,7 +9946,6 @@
         </w:rPr>
         <w:t>resources</w:t>
       </w:r>
-      <w:proofErr w:type="spellEnd"/>
       <w:r>
         <w:rPr>
           <w:rFonts w:ascii="Courier New" w:eastAsia="Courier New" w:hAnsi="Courier New" w:cs="Courier New"/>
@@ -10900,25 +9974,7 @@
           <w:sz w:val="20"/>
           <w:szCs w:val="20"/>
         </w:rPr>
-        <w:t>test/</w:t>
-      </w:r>
-      <w:proofErr w:type="spellStart"/>
-      <w:r>
-        <w:rPr>
-          <w:rFonts w:ascii="Courier New" w:eastAsia="Courier New" w:hAnsi="Courier New" w:cs="Courier New"/>
-          <w:sz w:val="20"/>
-          <w:szCs w:val="20"/>
-        </w:rPr>
-        <w:t>resources</w:t>
-      </w:r>
-      <w:proofErr w:type="spellEnd"/>
-      <w:r>
-        <w:rPr>
-          <w:rFonts w:ascii="Courier New" w:eastAsia="Courier New" w:hAnsi="Courier New" w:cs="Courier New"/>
-          <w:sz w:val="20"/>
-          <w:szCs w:val="20"/>
-        </w:rPr>
-        <w:t>.</w:t>
+        <w:t>test/resources.</w:t>
       </w:r>
     </w:p>
     <w:p>
@@ -10943,37 +9999,16 @@
         <w:t>Toutes les applications</w:t>
       </w:r>
       <w:r>
-        <w:t xml:space="preserve"> n’ont pas nécessairement besoin de l’ensemble de ces répertoires (ex : Service-</w:t>
-      </w:r>
-      <w:proofErr w:type="spellStart"/>
-      <w:r>
-        <w:t>FrontalWeb</w:t>
-      </w:r>
-      <w:proofErr w:type="spellEnd"/>
-      <w:r>
-        <w:t xml:space="preserve"> </w:t>
+        <w:t xml:space="preserve"> n’ont pas nécessairement besoin de l’ensemble de ces répertoires (ex : Service-FrontalWeb </w:t>
       </w:r>
       <w:r>
         <w:t xml:space="preserve">n’a pas de fichiers </w:t>
       </w:r>
       <w:r>
-        <w:t xml:space="preserve">en lien avec </w:t>
-      </w:r>
-      <w:proofErr w:type="spellStart"/>
-      <w:r>
-        <w:t>spring</w:t>
-      </w:r>
-      <w:proofErr w:type="spellEnd"/>
-      <w:r>
-        <w:t xml:space="preserve"> </w:t>
-      </w:r>
-      <w:proofErr w:type="spellStart"/>
-      <w:r>
-        <w:t>security</w:t>
-      </w:r>
-      <w:proofErr w:type="spellEnd"/>
-      <w:r>
-        <w:t xml:space="preserve"> – il n’a donc pas le</w:t>
+        <w:t>en lien avec spring</w:t>
+      </w:r>
+      <w:r>
+        <w:t xml:space="preserve"> security – il n’a donc pas le</w:t>
       </w:r>
       <w:r>
         <w:t>s</w:t>
@@ -11036,7 +10071,6 @@
       <w:pPr>
         <w:pStyle w:val="Corpsdetexte"/>
       </w:pPr>
-      <w:proofErr w:type="spellStart"/>
       <w:r>
         <w:t>W</w:t>
       </w:r>
@@ -11046,7 +10080,6 @@
       <w:r>
         <w:t>_xxx</w:t>
       </w:r>
-      <w:proofErr w:type="spellEnd"/>
     </w:p>
     <w:p>
       <w:pPr>
@@ -11059,252 +10092,208 @@
         <w:sym w:font="Wingdings" w:char="F0E0"/>
       </w:r>
       <w:r>
-        <w:t xml:space="preserve"> fichiers de configurations </w:t>
-      </w:r>
-      <w:proofErr w:type="spellStart"/>
-      <w:r>
-        <w:t>Angular</w:t>
-      </w:r>
-      <w:proofErr w:type="spellEnd"/>
-      <w:r>
-        <w:t xml:space="preserve">, </w:t>
-      </w:r>
-      <w:proofErr w:type="spellStart"/>
-      <w:r>
-        <w:t>TypeScript</w:t>
-      </w:r>
-      <w:proofErr w:type="spellEnd"/>
-      <w:r>
-        <w:t xml:space="preserve"> et </w:t>
-      </w:r>
-      <w:proofErr w:type="spellStart"/>
+        <w:t xml:space="preserve"> fichiers de configurations Angular, TypeScript et </w:t>
+      </w:r>
       <w:r>
         <w:t>n</w:t>
       </w:r>
       <w:r>
-        <w:t>pm</w:t>
-      </w:r>
-      <w:proofErr w:type="spellEnd"/>
+        <w:t>pm.</w:t>
+      </w:r>
+    </w:p>
+    <w:p>
+      <w:pPr>
+        <w:pStyle w:val="Corpsdetexte"/>
+      </w:pPr>
+      <w:r>
+        <w:t>----------</w:t>
+      </w:r>
+      <w:r>
+        <w:sym w:font="Wingdings" w:char="F0E0"/>
+      </w:r>
+      <w:r>
+        <w:t>src</w:t>
+      </w:r>
+      <w:r>
+        <w:t>/</w:t>
+      </w:r>
+    </w:p>
+    <w:p>
+      <w:pPr>
+        <w:pStyle w:val="Corpsdetexte"/>
+      </w:pPr>
+      <w:r>
+        <w:t>-------------</w:t>
+      </w:r>
+      <w:r>
+        <w:sym w:font="Wingdings" w:char="F0E0"/>
+      </w:r>
+      <w:r>
+        <w:t xml:space="preserve"> fichiers de base </w:t>
+      </w:r>
+      <w:r>
+        <w:t>html et typescript</w:t>
+      </w:r>
+    </w:p>
+    <w:p>
+      <w:pPr>
+        <w:pStyle w:val="Corpsdetexte"/>
+      </w:pPr>
+      <w:r>
+        <w:t>-------------</w:t>
+      </w:r>
+      <w:r>
+        <w:sym w:font="Wingdings" w:char="F0E0"/>
+      </w:r>
+      <w:r>
+        <w:t xml:space="preserve"> environnement</w:t>
+      </w:r>
+      <w:r>
+        <w:t>s</w:t>
+      </w:r>
+      <w:r>
+        <w:t>/</w:t>
+      </w:r>
+      <w:r>
+        <w:t xml:space="preserve"> </w:t>
+      </w:r>
+    </w:p>
+    <w:p>
+      <w:pPr>
+        <w:pStyle w:val="Corpsdetexte"/>
+      </w:pPr>
+      <w:r>
+        <w:t>----------------</w:t>
+      </w:r>
+      <w:r>
+        <w:sym w:font="Wingdings" w:char="F0E0"/>
+      </w:r>
+      <w:r>
+        <w:t xml:space="preserve"> fichiers pour distinguer la version de développement de celle de production.</w:t>
+      </w:r>
+    </w:p>
+    <w:p>
+      <w:pPr>
+        <w:pStyle w:val="Corpsdetexte"/>
+      </w:pPr>
+      <w:r>
+        <w:t>-------------</w:t>
+      </w:r>
+      <w:r>
+        <w:sym w:font="Wingdings" w:char="F0E0"/>
+      </w:r>
+      <w:r>
+        <w:t xml:space="preserve"> assets/</w:t>
+      </w:r>
+    </w:p>
+    <w:p>
+      <w:pPr>
+        <w:pStyle w:val="Corpsdetexte"/>
+      </w:pPr>
+      <w:r>
+        <w:t>----------------</w:t>
+      </w:r>
+      <w:r>
+        <w:sym w:font="Wingdings" w:char="F0E0"/>
+      </w:r>
+      <w:r>
+        <w:t xml:space="preserve"> images et icones</w:t>
+      </w:r>
+    </w:p>
+    <w:p>
+      <w:pPr>
+        <w:pStyle w:val="Corpsdetexte"/>
+      </w:pPr>
+      <w:r>
+        <w:t>-------------</w:t>
+      </w:r>
+      <w:r>
+        <w:sym w:font="Wingdings" w:char="F0E0"/>
+      </w:r>
+      <w:r>
+        <w:t>app</w:t>
+      </w:r>
+      <w:r>
+        <w:t>/</w:t>
+      </w:r>
+    </w:p>
+    <w:p>
+      <w:pPr>
+        <w:pStyle w:val="Corpsdetexte"/>
+      </w:pPr>
+      <w:r>
+        <w:t>----------------</w:t>
+      </w:r>
+      <w:r>
+        <w:sym w:font="Wingdings" w:char="F0E0"/>
+      </w:r>
+      <w:r>
+        <w:t xml:space="preserve"> fichier</w:t>
+      </w:r>
+      <w:r>
+        <w:t>s</w:t>
+      </w:r>
+      <w:r>
+        <w:t xml:space="preserve"> </w:t>
+      </w:r>
+      <w:r>
+        <w:t>principaux de l’application (</w:t>
+      </w:r>
+      <w:r>
+        <w:t xml:space="preserve">du module </w:t>
+      </w:r>
+      <w:r>
+        <w:t>au sens Angular)</w:t>
+      </w:r>
+      <w:r>
+        <w:t xml:space="preserve"> :  </w:t>
+      </w:r>
+    </w:p>
+    <w:p>
+      <w:pPr>
+        <w:pStyle w:val="Corpsdetexte"/>
+      </w:pPr>
+      <w:r>
+        <w:t>----------------</w:t>
+      </w:r>
+      <w:r>
+        <w:sym w:font="Wingdings" w:char="F0E0"/>
+      </w:r>
+      <w:r>
+        <w:t xml:space="preserve"> </w:t>
+      </w:r>
+      <w:r>
+        <w:t>xxxx/</w:t>
+      </w:r>
+    </w:p>
+    <w:p>
+      <w:pPr>
+        <w:pStyle w:val="Corpsdetexte"/>
+      </w:pPr>
+      <w:r>
+        <w:t>-------------------</w:t>
+      </w:r>
+      <w:r>
+        <w:sym w:font="Wingdings" w:char="F0E0"/>
+      </w:r>
+      <w:r>
+        <w:t xml:space="preserve"> fichiers </w:t>
+      </w:r>
+      <w:r>
+        <w:t xml:space="preserve">composants et </w:t>
+      </w:r>
+      <w:r>
+        <w:t>services du</w:t>
+      </w:r>
+      <w:r>
+        <w:t xml:space="preserve"> composant xxxx</w:t>
+      </w:r>
       <w:r>
         <w:t>.</w:t>
       </w:r>
     </w:p>
     <w:p>
       <w:pPr>
-        <w:pStyle w:val="Corpsdetexte"/>
-      </w:pPr>
-      <w:r>
-        <w:t>----------</w:t>
-      </w:r>
-      <w:r>
-        <w:sym w:font="Wingdings" w:char="F0E0"/>
-      </w:r>
-      <w:r>
-        <w:t>src</w:t>
-      </w:r>
-      <w:r>
-        <w:t>/</w:t>
-      </w:r>
-    </w:p>
-    <w:p>
-      <w:pPr>
-        <w:pStyle w:val="Corpsdetexte"/>
-      </w:pPr>
-      <w:r>
-        <w:t>-------------</w:t>
-      </w:r>
-      <w:r>
-        <w:sym w:font="Wingdings" w:char="F0E0"/>
-      </w:r>
-      <w:r>
-        <w:t xml:space="preserve"> fichiers de base </w:t>
-      </w:r>
-      <w:r>
-        <w:t xml:space="preserve">html et </w:t>
-      </w:r>
-      <w:proofErr w:type="spellStart"/>
-      <w:r>
-        <w:t>typescript</w:t>
-      </w:r>
-      <w:proofErr w:type="spellEnd"/>
-    </w:p>
-    <w:p>
-      <w:pPr>
-        <w:pStyle w:val="Corpsdetexte"/>
-      </w:pPr>
-      <w:r>
-        <w:t>-------------</w:t>
-      </w:r>
-      <w:r>
-        <w:sym w:font="Wingdings" w:char="F0E0"/>
-      </w:r>
-      <w:r>
-        <w:t xml:space="preserve"> environnement</w:t>
-      </w:r>
-      <w:r>
-        <w:t>s</w:t>
-      </w:r>
-      <w:r>
-        <w:t>/</w:t>
-      </w:r>
-      <w:r>
-        <w:t xml:space="preserve"> </w:t>
-      </w:r>
-    </w:p>
-    <w:p>
-      <w:pPr>
-        <w:pStyle w:val="Corpsdetexte"/>
-      </w:pPr>
-      <w:r>
-        <w:t>----------------</w:t>
-      </w:r>
-      <w:r>
-        <w:sym w:font="Wingdings" w:char="F0E0"/>
-      </w:r>
-      <w:r>
-        <w:t xml:space="preserve"> fichiers pour distinguer la version de développement de celle de production.</w:t>
-      </w:r>
-    </w:p>
-    <w:p>
-      <w:pPr>
-        <w:pStyle w:val="Corpsdetexte"/>
-      </w:pPr>
-      <w:r>
-        <w:t>-------------</w:t>
-      </w:r>
-      <w:r>
-        <w:sym w:font="Wingdings" w:char="F0E0"/>
-      </w:r>
-      <w:r>
-        <w:t xml:space="preserve"> assets/</w:t>
-      </w:r>
-    </w:p>
-    <w:p>
-      <w:pPr>
-        <w:pStyle w:val="Corpsdetexte"/>
-      </w:pPr>
-      <w:r>
-        <w:t>----------------</w:t>
-      </w:r>
-      <w:r>
-        <w:sym w:font="Wingdings" w:char="F0E0"/>
-      </w:r>
-      <w:r>
-        <w:t xml:space="preserve"> images et icones</w:t>
-      </w:r>
-    </w:p>
-    <w:p>
-      <w:pPr>
-        <w:pStyle w:val="Corpsdetexte"/>
-      </w:pPr>
-      <w:r>
-        <w:t>-------------</w:t>
-      </w:r>
-      <w:r>
-        <w:sym w:font="Wingdings" w:char="F0E0"/>
-      </w:r>
-      <w:r>
-        <w:t>app</w:t>
-      </w:r>
-      <w:r>
-        <w:t>/</w:t>
-      </w:r>
-    </w:p>
-    <w:p>
-      <w:pPr>
-        <w:pStyle w:val="Corpsdetexte"/>
-      </w:pPr>
-      <w:r>
-        <w:t>----------------</w:t>
-      </w:r>
-      <w:r>
-        <w:sym w:font="Wingdings" w:char="F0E0"/>
-      </w:r>
-      <w:r>
-        <w:t xml:space="preserve"> fichier</w:t>
-      </w:r>
-      <w:r>
-        <w:t>s</w:t>
-      </w:r>
-      <w:r>
-        <w:t xml:space="preserve"> </w:t>
-      </w:r>
-      <w:r>
-        <w:t>principaux de l’application (</w:t>
-      </w:r>
-      <w:r>
-        <w:t xml:space="preserve">du module </w:t>
-      </w:r>
-      <w:r>
-        <w:t xml:space="preserve">au sens </w:t>
-      </w:r>
-      <w:proofErr w:type="spellStart"/>
-      <w:r>
-        <w:t>Angular</w:t>
-      </w:r>
-      <w:proofErr w:type="spellEnd"/>
-      <w:r>
-        <w:t>)</w:t>
-      </w:r>
-      <w:r>
-        <w:t xml:space="preserve"> :  </w:t>
-      </w:r>
-    </w:p>
-    <w:p>
-      <w:pPr>
-        <w:pStyle w:val="Corpsdetexte"/>
-      </w:pPr>
-      <w:r>
-        <w:t>----------------</w:t>
-      </w:r>
-      <w:r>
-        <w:sym w:font="Wingdings" w:char="F0E0"/>
-      </w:r>
-      <w:r>
-        <w:t xml:space="preserve"> </w:t>
-      </w:r>
-      <w:proofErr w:type="spellStart"/>
-      <w:r>
-        <w:t>xxxx</w:t>
-      </w:r>
-      <w:proofErr w:type="spellEnd"/>
-      <w:r>
-        <w:t>/</w:t>
-      </w:r>
-    </w:p>
-    <w:p>
-      <w:pPr>
-        <w:pStyle w:val="Corpsdetexte"/>
-      </w:pPr>
-      <w:r>
-        <w:t>-------------------</w:t>
-      </w:r>
-      <w:r>
-        <w:sym w:font="Wingdings" w:char="F0E0"/>
-      </w:r>
-      <w:r>
-        <w:t xml:space="preserve"> fichiers </w:t>
-      </w:r>
-      <w:r>
-        <w:t xml:space="preserve">composants et </w:t>
-      </w:r>
-      <w:r>
-        <w:t>services du</w:t>
-      </w:r>
-      <w:r>
-        <w:t xml:space="preserve"> composant </w:t>
-      </w:r>
-      <w:proofErr w:type="spellStart"/>
-      <w:r>
-        <w:t>xxxx</w:t>
-      </w:r>
-      <w:proofErr w:type="spellEnd"/>
-      <w:r>
-        <w:t>.</w:t>
-      </w:r>
-    </w:p>
-    <w:p>
-      <w:pPr>
         <w:pStyle w:val="Titre1"/>
       </w:pPr>
       <w:bookmarkStart w:id="47" w:name="_Toc28710708"/>
@@ -11336,13 +10325,8 @@
       <w:r>
         <w:t>4j /</w:t>
       </w:r>
-      <w:proofErr w:type="spellStart"/>
-      <w:r>
-        <w:t>Logback</w:t>
-      </w:r>
-      <w:proofErr w:type="spellEnd"/>
-      <w:r>
-        <w:t>.</w:t>
+      <w:r>
+        <w:t>Logback.</w:t>
       </w:r>
       <w:r>
         <w:t xml:space="preserve"> </w:t>
@@ -11395,22 +10379,12 @@
       <w:r>
         <w:t xml:space="preserve">Aucun – il s’agit d’une application </w:t>
       </w:r>
-      <w:proofErr w:type="spellStart"/>
       <w:r>
         <w:t>A</w:t>
       </w:r>
       <w:r>
-        <w:t>ngular</w:t>
-      </w:r>
-      <w:proofErr w:type="spellEnd"/>
-      <w:r>
-        <w:t>/</w:t>
-      </w:r>
-      <w:proofErr w:type="spellStart"/>
-      <w:r>
-        <w:t>node</w:t>
-      </w:r>
-      <w:proofErr w:type="spellEnd"/>
+        <w:t>ngular/node</w:t>
+      </w:r>
       <w:r>
         <w:t xml:space="preserve"> packagée non modifiable.</w:t>
       </w:r>
@@ -11426,12 +10400,10 @@
         <w:pStyle w:val="Titre4"/>
       </w:pPr>
       <w:bookmarkStart w:id="52" w:name="_Toc28710712"/>
-      <w:proofErr w:type="spellStart"/>
       <w:r>
         <w:t>Datasource</w:t>
       </w:r>
       <w:bookmarkEnd w:id="52"/>
-      <w:proofErr w:type="spellEnd"/>
     </w:p>
     <w:p>
       <w:pPr>
@@ -11446,11 +10418,9 @@
       <w:r>
         <w:t xml:space="preserve"> </w:t>
       </w:r>
-      <w:proofErr w:type="spellStart"/>
       <w:r>
         <w:t>datasource</w:t>
       </w:r>
-      <w:proofErr w:type="spellEnd"/>
       <w:r>
         <w:t xml:space="preserve"> (</w:t>
       </w:r>
@@ -11461,275 +10431,196 @@
         <w:t>)</w:t>
       </w:r>
       <w:r>
-        <w:t xml:space="preserve"> est défini dans le fichier de configuration du service-</w:t>
-      </w:r>
-      <w:proofErr w:type="spellStart"/>
-      <w:r>
-        <w:t>crud</w:t>
-      </w:r>
-      <w:proofErr w:type="spellEnd"/>
-      <w:r>
-        <w:t>, main/</w:t>
-      </w:r>
-      <w:proofErr w:type="spellStart"/>
-      <w:r>
-        <w:t>resources</w:t>
-      </w:r>
-      <w:proofErr w:type="spellEnd"/>
-      <w:r>
-        <w:t>/</w:t>
-      </w:r>
-      <w:proofErr w:type="spellStart"/>
-      <w:r>
-        <w:t>application.yml</w:t>
-      </w:r>
-      <w:proofErr w:type="spellEnd"/>
+        <w:t xml:space="preserve"> est défini dans le fichier de configuration du service-crud</w:t>
+      </w:r>
+      <w:r>
+        <w:t>, main/resources/application.yml.</w:t>
+      </w:r>
+    </w:p>
+    <w:p>
+      <w:r>
+        <w:t>Ce fichier n’est pas modifiable par l’utilisateur.</w:t>
+      </w:r>
+    </w:p>
+    <w:p>
+      <w:pPr>
+        <w:pStyle w:val="Titre4"/>
+      </w:pPr>
+      <w:bookmarkStart w:id="53" w:name="_Toc28710713"/>
+      <w:r>
+        <w:t xml:space="preserve">Fichier </w:t>
+      </w:r>
+      <w:r>
+        <w:t>de configuration des Logs</w:t>
+      </w:r>
+      <w:bookmarkEnd w:id="53"/>
+    </w:p>
+    <w:p>
+      <w:r>
+        <w:t xml:space="preserve">Il s’agit du fichier </w:t>
+      </w:r>
+      <w:r>
+        <w:t>logback-spring</w:t>
+      </w:r>
+      <w:r>
+        <w:t>.xml,</w:t>
+      </w:r>
+      <w:r>
+        <w:t xml:space="preserve"> présent dans le répertoire main/resources de chaque application java</w:t>
+      </w:r>
+      <w:r>
+        <w:t>.  Ce fichier n’est pas modifiable par l’utilisateur.</w:t>
+      </w:r>
+    </w:p>
+    <w:p>
+      <w:pPr>
+        <w:pStyle w:val="Titre3"/>
+      </w:pPr>
+      <w:bookmarkStart w:id="54" w:name="_Toc28710714"/>
+      <w:r>
+        <w:t>Application</w:t>
+      </w:r>
+      <w:r>
+        <w:t>s</w:t>
+      </w:r>
+      <w:r>
+        <w:t xml:space="preserve"> </w:t>
+      </w:r>
+      <w:r>
+        <w:t>serveur</w:t>
+      </w:r>
+      <w:bookmarkEnd w:id="54"/>
+      <w:r>
+        <w:t xml:space="preserve"> </w:t>
+      </w:r>
+    </w:p>
+    <w:p>
+      <w:pPr>
+        <w:pStyle w:val="Corpsdetexte"/>
+      </w:pPr>
+      <w:r>
+        <w:t xml:space="preserve">Les fichiers </w:t>
+      </w:r>
+      <w:r>
+        <w:t xml:space="preserve">de configuration </w:t>
+      </w:r>
+      <w:r>
+        <w:t xml:space="preserve">sont </w:t>
+      </w:r>
+      <w:r>
+        <w:t>application. properties</w:t>
+      </w:r>
+      <w:r>
+        <w:t>, application.yml, dans main/resources de chaque application java</w:t>
+      </w:r>
       <w:r>
         <w:t>.</w:t>
       </w:r>
-    </w:p>
-    <w:p>
-      <w:r>
-        <w:t>Ce fichier n’est pas modifiable par l’utilisateur.</w:t>
-      </w:r>
-    </w:p>
-    <w:p>
-      <w:pPr>
-        <w:pStyle w:val="Titre4"/>
-      </w:pPr>
-      <w:bookmarkStart w:id="53" w:name="_Toc28710713"/>
-      <w:r>
-        <w:t xml:space="preserve">Fichier </w:t>
-      </w:r>
-      <w:r>
-        <w:t>de configuration des Logs</w:t>
-      </w:r>
-      <w:bookmarkEnd w:id="53"/>
-    </w:p>
-    <w:p>
-      <w:r>
-        <w:t xml:space="preserve">Il s’agit du fichier </w:t>
-      </w:r>
-      <w:r>
-        <w:t>logback-spring</w:t>
-      </w:r>
-      <w:r>
-        <w:t>.xml,</w:t>
-      </w:r>
-      <w:r>
-        <w:t xml:space="preserve"> présent dans le répertoire main/</w:t>
-      </w:r>
-      <w:proofErr w:type="spellStart"/>
-      <w:r>
-        <w:t>resources</w:t>
-      </w:r>
-      <w:proofErr w:type="spellEnd"/>
-      <w:r>
-        <w:t xml:space="preserve"> de chaque application java</w:t>
-      </w:r>
-      <w:r>
-        <w:t>.  Ce fichier n’est pas modifiable par l’utilisateur.</w:t>
-      </w:r>
-    </w:p>
-    <w:p>
-      <w:pPr>
-        <w:pStyle w:val="Titre3"/>
-      </w:pPr>
-      <w:bookmarkStart w:id="54" w:name="_Toc28710714"/>
-      <w:r>
-        <w:t>Application</w:t>
+      <w:r>
+        <w:t xml:space="preserve"> </w:t>
+      </w:r>
+    </w:p>
+    <w:p>
+      <w:pPr>
+        <w:pStyle w:val="Corpsdetexte"/>
+      </w:pPr>
+      <w:r>
+        <w:t xml:space="preserve">Application.properties contient le </w:t>
+      </w:r>
+      <w:r>
+        <w:t>paramétrage</w:t>
+      </w:r>
+      <w:r>
+        <w:t xml:space="preserve"> springtools</w:t>
+      </w:r>
+      <w:r>
+        <w:t xml:space="preserve"> ainsi que les éléments de configuration applicatif de chaque application java.</w:t>
+      </w:r>
+    </w:p>
+    <w:p>
+      <w:pPr>
+        <w:pStyle w:val="Corpsdetexte"/>
+      </w:pPr>
+      <w:r>
+        <w:t>Application.yml contient le n° de port sur lequel Tomcat Embedded écoute.</w:t>
+      </w:r>
+      <w:r>
+        <w:t xml:space="preserve"> Pour l’application Service-Crud y sont défini</w:t>
       </w:r>
       <w:r>
         <w:t>s</w:t>
       </w:r>
       <w:r>
+        <w:t xml:space="preserve"> le </w:t>
+      </w:r>
+      <w:r>
+        <w:t>d</w:t>
+      </w:r>
+      <w:r>
+        <w:t>atasource et le comportement JPA/Hibernate.</w:t>
+      </w:r>
+    </w:p>
+    <w:p>
+      <w:pPr>
+        <w:pStyle w:val="Corpsdetexte"/>
+      </w:pPr>
+      <w:r>
+        <w:t>Ces fichiers ne sont pas modifiables par l’utilisateur.</w:t>
+      </w:r>
+    </w:p>
+    <w:p>
+      <w:pPr>
+        <w:pStyle w:val="Titre2"/>
+      </w:pPr>
+      <w:bookmarkStart w:id="55" w:name="_Toc28710715"/>
+      <w:r>
+        <w:t>Ressources</w:t>
+      </w:r>
+      <w:bookmarkEnd w:id="55"/>
+    </w:p>
+    <w:p>
+      <w:pPr>
+        <w:pStyle w:val="Corpsdetexte"/>
+      </w:pPr>
+      <w:r>
+        <w:t>Sans-objet</w:t>
+      </w:r>
+    </w:p>
+    <w:p>
+      <w:pPr>
+        <w:pStyle w:val="Titre2"/>
+      </w:pPr>
+      <w:bookmarkStart w:id="56" w:name="_Toc28710716"/>
+      <w:r>
+        <w:t>Environnement de développement</w:t>
+      </w:r>
+      <w:bookmarkEnd w:id="56"/>
+    </w:p>
+    <w:p>
+      <w:pPr>
+        <w:pStyle w:val="Corpsdetexte"/>
+      </w:pPr>
+      <w:r>
+        <w:t>Pour ce qui concerne l</w:t>
+      </w:r>
+      <w:r>
+        <w:t>e</w:t>
+      </w:r>
+      <w:r>
+        <w:t>s développement</w:t>
+      </w:r>
+      <w:r>
+        <w:t>s</w:t>
+      </w:r>
+      <w:r>
         <w:t xml:space="preserve"> </w:t>
       </w:r>
       <w:r>
-        <w:t>serveur</w:t>
-      </w:r>
-      <w:bookmarkEnd w:id="54"/>
+        <w:t>java :</w:t>
+      </w:r>
       <w:r>
         <w:t xml:space="preserve"> </w:t>
       </w:r>
-    </w:p>
-    <w:p>
-      <w:pPr>
-        <w:pStyle w:val="Corpsdetexte"/>
-      </w:pPr>
-      <w:r>
-        <w:t xml:space="preserve">Les fichiers </w:t>
-      </w:r>
-      <w:r>
-        <w:t xml:space="preserve">de configuration </w:t>
-      </w:r>
-      <w:r>
-        <w:t xml:space="preserve">sont </w:t>
-      </w:r>
-      <w:r>
-        <w:t xml:space="preserve">application. </w:t>
-      </w:r>
-      <w:proofErr w:type="spellStart"/>
-      <w:r>
-        <w:t>properties</w:t>
-      </w:r>
-      <w:proofErr w:type="spellEnd"/>
-      <w:r>
-        <w:t xml:space="preserve">, </w:t>
-      </w:r>
-      <w:proofErr w:type="spellStart"/>
-      <w:r>
-        <w:t>application.yml</w:t>
-      </w:r>
-      <w:proofErr w:type="spellEnd"/>
-      <w:r>
-        <w:t>, dans main/</w:t>
-      </w:r>
-      <w:proofErr w:type="spellStart"/>
-      <w:r>
-        <w:t>resources</w:t>
-      </w:r>
-      <w:proofErr w:type="spellEnd"/>
-      <w:r>
-        <w:t xml:space="preserve"> de chaque application java</w:t>
-      </w:r>
-      <w:r>
-        <w:t>.</w:t>
-      </w:r>
-      <w:r>
-        <w:t xml:space="preserve"> </w:t>
-      </w:r>
-    </w:p>
-    <w:p>
-      <w:pPr>
-        <w:pStyle w:val="Corpsdetexte"/>
-      </w:pPr>
-      <w:proofErr w:type="spellStart"/>
-      <w:r>
-        <w:t>Application.properties</w:t>
-      </w:r>
-      <w:proofErr w:type="spellEnd"/>
-      <w:r>
-        <w:t xml:space="preserve"> contient le </w:t>
-      </w:r>
-      <w:r>
-        <w:t>paramétrage</w:t>
-      </w:r>
-      <w:r>
-        <w:t xml:space="preserve"> </w:t>
-      </w:r>
-      <w:proofErr w:type="spellStart"/>
-      <w:r>
-        <w:t>springtools</w:t>
-      </w:r>
-      <w:proofErr w:type="spellEnd"/>
-      <w:r>
-        <w:t xml:space="preserve"> ainsi que les éléments de configuration applicatif de chaque application java.</w:t>
-      </w:r>
-    </w:p>
-    <w:p>
-      <w:pPr>
-        <w:pStyle w:val="Corpsdetexte"/>
-      </w:pPr>
-      <w:proofErr w:type="spellStart"/>
-      <w:r>
-        <w:t>Application.yml</w:t>
-      </w:r>
-      <w:proofErr w:type="spellEnd"/>
-      <w:r>
-        <w:t xml:space="preserve"> contient le n° de port sur lequel Tomcat Embedded écoute.</w:t>
-      </w:r>
-      <w:r>
-        <w:t xml:space="preserve"> Pour l’application Service-</w:t>
-      </w:r>
-      <w:proofErr w:type="spellStart"/>
-      <w:r>
-        <w:t>Crud</w:t>
-      </w:r>
-      <w:proofErr w:type="spellEnd"/>
-      <w:r>
-        <w:t xml:space="preserve"> y sont défini</w:t>
-      </w:r>
-      <w:r>
-        <w:t>s</w:t>
-      </w:r>
-      <w:r>
-        <w:t xml:space="preserve"> le </w:t>
-      </w:r>
-      <w:proofErr w:type="spellStart"/>
-      <w:r>
-        <w:t>d</w:t>
-      </w:r>
-      <w:r>
-        <w:t>atasource</w:t>
-      </w:r>
-      <w:proofErr w:type="spellEnd"/>
-      <w:r>
-        <w:t xml:space="preserve"> et le comportement JPA/Hibernate.</w:t>
-      </w:r>
-    </w:p>
-    <w:p>
-      <w:pPr>
-        <w:pStyle w:val="Corpsdetexte"/>
-      </w:pPr>
-      <w:r>
-        <w:t>Ces fichiers ne sont pas modifiables par l’utilisateur.</w:t>
-      </w:r>
-    </w:p>
-    <w:p>
-      <w:pPr>
-        <w:pStyle w:val="Titre2"/>
-      </w:pPr>
-      <w:bookmarkStart w:id="55" w:name="_Toc28710715"/>
-      <w:r>
-        <w:t>Ressources</w:t>
-      </w:r>
-      <w:bookmarkEnd w:id="55"/>
-    </w:p>
-    <w:p>
-      <w:pPr>
-        <w:pStyle w:val="Corpsdetexte"/>
-      </w:pPr>
-      <w:r>
-        <w:t>Sans-objet</w:t>
-      </w:r>
-    </w:p>
-    <w:p>
-      <w:pPr>
-        <w:pStyle w:val="Titre2"/>
-      </w:pPr>
-      <w:bookmarkStart w:id="56" w:name="_Toc28710716"/>
-      <w:r>
-        <w:t>Environnement de développement</w:t>
-      </w:r>
-      <w:bookmarkEnd w:id="56"/>
-    </w:p>
-    <w:p>
-      <w:pPr>
-        <w:pStyle w:val="Corpsdetexte"/>
-      </w:pPr>
-      <w:r>
-        <w:t>Pour ce qui concerne l</w:t>
-      </w:r>
-      <w:r>
-        <w:t>e</w:t>
-      </w:r>
-      <w:r>
-        <w:t>s développement</w:t>
-      </w:r>
-      <w:r>
-        <w:t>s</w:t>
-      </w:r>
-      <w:r>
-        <w:t xml:space="preserve"> </w:t>
-      </w:r>
-      <w:r>
-        <w:t>java :</w:t>
-      </w:r>
-      <w:r>
-        <w:t xml:space="preserve"> </w:t>
-      </w:r>
-      <w:proofErr w:type="spellStart"/>
       <w:r>
         <w:rPr>
           <w:rFonts w:ascii="Arial" w:hAnsi="Arial" w:cs="Arial"/>
@@ -11742,11 +10633,9 @@
         </w:rPr>
         <w:t>JetBrains</w:t>
       </w:r>
-      <w:proofErr w:type="spellEnd"/>
       <w:r>
         <w:t xml:space="preserve"> </w:t>
       </w:r>
-      <w:proofErr w:type="spellStart"/>
       <w:r>
         <w:rPr>
           <w:rFonts w:ascii="Arial" w:hAnsi="Arial" w:cs="Arial"/>
@@ -11757,9 +10646,8 @@
           <w:szCs w:val="21"/>
           <w:shd w:val="clear" w:color="auto" w:fill="FFFFFF"/>
         </w:rPr>
-        <w:t>IntelliJ</w:t>
-      </w:r>
-      <w:proofErr w:type="spellEnd"/>
+        <w:t xml:space="preserve">IntelliJ </w:t>
+      </w:r>
       <w:r>
         <w:rPr>
           <w:rFonts w:ascii="Arial" w:hAnsi="Arial" w:cs="Arial"/>
@@ -11770,6 +10658,26 @@
           <w:szCs w:val="21"/>
           <w:shd w:val="clear" w:color="auto" w:fill="FFFFFF"/>
         </w:rPr>
+        <w:t>2019.3.1 ultimate</w:t>
+      </w:r>
+    </w:p>
+    <w:p>
+      <w:pPr>
+        <w:pStyle w:val="Corpsdetexte"/>
+      </w:pPr>
+      <w:r>
+        <w:t xml:space="preserve">Pour ce qui concerne </w:t>
+      </w:r>
+      <w:r>
+        <w:t xml:space="preserve">le </w:t>
+      </w:r>
+      <w:r>
+        <w:t>SGBD</w:t>
+      </w:r>
+      <w:r>
+        <w:t xml:space="preserve"> : </w:t>
+      </w:r>
+      <w:r>
         <w:t xml:space="preserve"> </w:t>
       </w:r>
       <w:r>
@@ -11782,9 +10690,14 @@
           <w:szCs w:val="21"/>
           <w:shd w:val="clear" w:color="auto" w:fill="FFFFFF"/>
         </w:rPr>
-        <w:t xml:space="preserve">2019.3.1 </w:t>
-      </w:r>
-      <w:proofErr w:type="spellStart"/>
+        <w:t>PgAdmin4</w:t>
+      </w:r>
+      <w:r>
+        <w:t xml:space="preserve">, psql </w:t>
+      </w:r>
+      <w:r>
+        <w:t xml:space="preserve"> et </w:t>
+      </w:r>
       <w:r>
         <w:rPr>
           <w:rFonts w:ascii="Arial" w:hAnsi="Arial" w:cs="Arial"/>
@@ -11795,25 +10708,7 @@
           <w:szCs w:val="21"/>
           <w:shd w:val="clear" w:color="auto" w:fill="FFFFFF"/>
         </w:rPr>
-        <w:t>ultimate</w:t>
-      </w:r>
-      <w:proofErr w:type="spellEnd"/>
-    </w:p>
-    <w:p>
-      <w:pPr>
-        <w:pStyle w:val="Corpsdetexte"/>
-      </w:pPr>
-      <w:r>
-        <w:t xml:space="preserve">Pour ce qui concerne </w:t>
-      </w:r>
-      <w:r>
-        <w:t xml:space="preserve">le </w:t>
-      </w:r>
-      <w:r>
-        <w:t>SGBD</w:t>
-      </w:r>
-      <w:r>
-        <w:t xml:space="preserve"> : </w:t>
+        <w:t>JetBrains</w:t>
       </w:r>
       <w:r>
         <w:t xml:space="preserve"> </w:t>
@@ -11828,28 +10723,25 @@
           <w:szCs w:val="21"/>
           <w:shd w:val="clear" w:color="auto" w:fill="FFFFFF"/>
         </w:rPr>
-        <w:t>PgAdmin4</w:t>
-      </w:r>
-      <w:r>
-        <w:t xml:space="preserve">, </w:t>
-      </w:r>
-      <w:proofErr w:type="spellStart"/>
-      <w:proofErr w:type="gramStart"/>
-      <w:r>
-        <w:t>psql</w:t>
-      </w:r>
-      <w:proofErr w:type="spellEnd"/>
+        <w:t>IntelliJ 2019.3.1 ultimate</w:t>
+      </w:r>
+    </w:p>
+    <w:p>
+      <w:pPr>
+        <w:pStyle w:val="Corpsdetexte"/>
+      </w:pPr>
+      <w:r>
+        <w:t xml:space="preserve">Pour ce qui concerne les développements </w:t>
+      </w:r>
+      <w:r>
+        <w:t>Angular/</w:t>
+      </w:r>
+      <w:r>
+        <w:t>TypeScript :</w:t>
+      </w:r>
       <w:r>
         <w:t xml:space="preserve"> </w:t>
       </w:r>
-      <w:r>
-        <w:t xml:space="preserve"> et</w:t>
-      </w:r>
-      <w:proofErr w:type="gramEnd"/>
-      <w:r>
-        <w:t xml:space="preserve"> </w:t>
-      </w:r>
-      <w:proofErr w:type="spellStart"/>
       <w:r>
         <w:rPr>
           <w:rFonts w:ascii="Arial" w:hAnsi="Arial" w:cs="Arial"/>
@@ -11862,11 +10754,9 @@
         </w:rPr>
         <w:t>JetBrains</w:t>
       </w:r>
-      <w:proofErr w:type="spellEnd"/>
       <w:r>
         <w:t xml:space="preserve"> </w:t>
       </w:r>
-      <w:proofErr w:type="spellStart"/>
       <w:r>
         <w:rPr>
           <w:rFonts w:ascii="Arial" w:hAnsi="Arial" w:cs="Arial"/>
@@ -11877,9 +10767,37 @@
           <w:szCs w:val="21"/>
           <w:shd w:val="clear" w:color="auto" w:fill="FFFFFF"/>
         </w:rPr>
-        <w:t>IntelliJ</w:t>
-      </w:r>
-      <w:proofErr w:type="spellEnd"/>
+        <w:t>IntelliJ 2019.3.1 ultimate</w:t>
+      </w:r>
+    </w:p>
+    <w:p>
+      <w:pPr>
+        <w:pStyle w:val="Corpsdetexte"/>
+      </w:pPr>
+      <w:r>
+        <w:t>Pour ce qui concerne</w:t>
+      </w:r>
+      <w:r>
+        <w:t xml:space="preserve"> les tests des développements </w:t>
+      </w:r>
+      <w:r>
+        <w:t>Angular/</w:t>
+      </w:r>
+      <w:r>
+        <w:t>TypeScript :</w:t>
+      </w:r>
+      <w:r>
+        <w:t xml:space="preserve"> </w:t>
+      </w:r>
+      <w:r>
+        <w:t>navigateur avec moteur chromium (</w:t>
+      </w:r>
+      <w:r>
+        <w:t>Edge</w:t>
+      </w:r>
+      <w:r>
+        <w:t xml:space="preserve"> ou chrome) avec l’extension </w:t>
+      </w:r>
       <w:r>
         <w:rPr>
           <w:rFonts w:ascii="Arial" w:hAnsi="Arial" w:cs="Arial"/>
@@ -11890,9 +10808,11 @@
           <w:szCs w:val="21"/>
           <w:shd w:val="clear" w:color="auto" w:fill="FFFFFF"/>
         </w:rPr>
-        <w:t xml:space="preserve"> 2019.3.1 </w:t>
-      </w:r>
-      <w:proofErr w:type="spellStart"/>
+        <w:t xml:space="preserve">JetBrains IDE Support </w:t>
+      </w:r>
+      <w:r>
+        <w:t>installée</w:t>
+      </w:r>
       <w:r>
         <w:rPr>
           <w:rFonts w:ascii="Arial" w:hAnsi="Arial" w:cs="Arial"/>
@@ -11903,179 +10823,6 @@
           <w:szCs w:val="21"/>
           <w:shd w:val="clear" w:color="auto" w:fill="FFFFFF"/>
         </w:rPr>
-        <w:t>ultimate</w:t>
-      </w:r>
-      <w:proofErr w:type="spellEnd"/>
-    </w:p>
-    <w:p>
-      <w:pPr>
-        <w:pStyle w:val="Corpsdetexte"/>
-      </w:pPr>
-      <w:r>
-        <w:t xml:space="preserve">Pour ce qui concerne les développements </w:t>
-      </w:r>
-      <w:proofErr w:type="spellStart"/>
-      <w:r>
-        <w:t>Angular</w:t>
-      </w:r>
-      <w:proofErr w:type="spellEnd"/>
-      <w:r>
-        <w:t>/</w:t>
-      </w:r>
-      <w:proofErr w:type="spellStart"/>
-      <w:r>
-        <w:t>TypeScript</w:t>
-      </w:r>
-      <w:proofErr w:type="spellEnd"/>
-      <w:r>
-        <w:t xml:space="preserve"> :</w:t>
-      </w:r>
-      <w:r>
-        <w:t xml:space="preserve"> </w:t>
-      </w:r>
-      <w:proofErr w:type="spellStart"/>
-      <w:r>
-        <w:rPr>
-          <w:rFonts w:ascii="Arial" w:hAnsi="Arial" w:cs="Arial"/>
-          <w:b/>
-          <w:bCs/>
-          <w:color w:val="2B2B2B"/>
-          <w:sz w:val="21"/>
-          <w:szCs w:val="21"/>
-          <w:shd w:val="clear" w:color="auto" w:fill="FFFFFF"/>
-        </w:rPr>
-        <w:t>JetBrains</w:t>
-      </w:r>
-      <w:proofErr w:type="spellEnd"/>
-      <w:r>
-        <w:t xml:space="preserve"> </w:t>
-      </w:r>
-      <w:proofErr w:type="spellStart"/>
-      <w:r>
-        <w:rPr>
-          <w:rFonts w:ascii="Arial" w:hAnsi="Arial" w:cs="Arial"/>
-          <w:b/>
-          <w:bCs/>
-          <w:color w:val="2B2B2B"/>
-          <w:sz w:val="21"/>
-          <w:szCs w:val="21"/>
-          <w:shd w:val="clear" w:color="auto" w:fill="FFFFFF"/>
-        </w:rPr>
-        <w:t>IntelliJ</w:t>
-      </w:r>
-      <w:proofErr w:type="spellEnd"/>
-      <w:r>
-        <w:rPr>
-          <w:rFonts w:ascii="Arial" w:hAnsi="Arial" w:cs="Arial"/>
-          <w:b/>
-          <w:bCs/>
-          <w:color w:val="2B2B2B"/>
-          <w:sz w:val="21"/>
-          <w:szCs w:val="21"/>
-          <w:shd w:val="clear" w:color="auto" w:fill="FFFFFF"/>
-        </w:rPr>
-        <w:t xml:space="preserve"> 2019.3.1 </w:t>
-      </w:r>
-      <w:proofErr w:type="spellStart"/>
-      <w:r>
-        <w:rPr>
-          <w:rFonts w:ascii="Arial" w:hAnsi="Arial" w:cs="Arial"/>
-          <w:b/>
-          <w:bCs/>
-          <w:color w:val="2B2B2B"/>
-          <w:sz w:val="21"/>
-          <w:szCs w:val="21"/>
-          <w:shd w:val="clear" w:color="auto" w:fill="FFFFFF"/>
-        </w:rPr>
-        <w:t>ultimate</w:t>
-      </w:r>
-      <w:proofErr w:type="spellEnd"/>
-    </w:p>
-    <w:p>
-      <w:pPr>
-        <w:pStyle w:val="Corpsdetexte"/>
-      </w:pPr>
-      <w:r>
-        <w:t>Pour ce qui concerne</w:t>
-      </w:r>
-      <w:r>
-        <w:t xml:space="preserve"> les tests des développements </w:t>
-      </w:r>
-      <w:proofErr w:type="spellStart"/>
-      <w:r>
-        <w:t>Angular</w:t>
-      </w:r>
-      <w:proofErr w:type="spellEnd"/>
-      <w:r>
-        <w:t>/</w:t>
-      </w:r>
-      <w:proofErr w:type="spellStart"/>
-      <w:r>
-        <w:t>TypeScript</w:t>
-      </w:r>
-      <w:proofErr w:type="spellEnd"/>
-      <w:r>
-        <w:t xml:space="preserve"> :</w:t>
-      </w:r>
-      <w:r>
-        <w:t xml:space="preserve"> </w:t>
-      </w:r>
-      <w:r>
-        <w:t xml:space="preserve">navigateur avec moteur </w:t>
-      </w:r>
-      <w:proofErr w:type="spellStart"/>
-      <w:r>
-        <w:t>chromium</w:t>
-      </w:r>
-      <w:proofErr w:type="spellEnd"/>
-      <w:r>
-        <w:t xml:space="preserve"> (</w:t>
-      </w:r>
-      <w:r>
-        <w:t>Edge</w:t>
-      </w:r>
-      <w:r>
-        <w:t xml:space="preserve"> ou chrome) avec l’extension </w:t>
-      </w:r>
-      <w:proofErr w:type="spellStart"/>
-      <w:r>
-        <w:rPr>
-          <w:rFonts w:ascii="Arial" w:hAnsi="Arial" w:cs="Arial"/>
-          <w:b/>
-          <w:bCs/>
-          <w:color w:val="2B2B2B"/>
-          <w:sz w:val="21"/>
-          <w:szCs w:val="21"/>
-          <w:shd w:val="clear" w:color="auto" w:fill="FFFFFF"/>
-        </w:rPr>
-        <w:t>JetBrains</w:t>
-      </w:r>
-      <w:proofErr w:type="spellEnd"/>
-      <w:r>
-        <w:rPr>
-          <w:rFonts w:ascii="Arial" w:hAnsi="Arial" w:cs="Arial"/>
-          <w:b/>
-          <w:bCs/>
-          <w:color w:val="2B2B2B"/>
-          <w:sz w:val="21"/>
-          <w:szCs w:val="21"/>
-          <w:shd w:val="clear" w:color="auto" w:fill="FFFFFF"/>
-        </w:rPr>
-        <w:t xml:space="preserve"> IDE Support </w:t>
-      </w:r>
-      <w:r>
-        <w:t>installée</w:t>
-      </w:r>
-      <w:r>
-        <w:rPr>
-          <w:rFonts w:ascii="Arial" w:hAnsi="Arial" w:cs="Arial"/>
-          <w:b/>
-          <w:bCs/>
-          <w:color w:val="2B2B2B"/>
-          <w:sz w:val="21"/>
-          <w:szCs w:val="21"/>
-          <w:shd w:val="clear" w:color="auto" w:fill="FFFFFF"/>
-        </w:rPr>
         <w:t>.</w:t>
       </w:r>
     </w:p>
@@ -12108,35 +10855,20 @@
         <w:pStyle w:val="Corpsdetexte"/>
       </w:pPr>
       <w:r>
-        <w:t xml:space="preserve">Pour ce qui concerne les développements </w:t>
-      </w:r>
-      <w:proofErr w:type="spellStart"/>
-      <w:r>
-        <w:t>Angular</w:t>
-      </w:r>
-      <w:proofErr w:type="spellEnd"/>
-      <w:r>
-        <w:t>/</w:t>
-      </w:r>
-      <w:proofErr w:type="spellStart"/>
-      <w:r>
-        <w:t>TypeScript</w:t>
-      </w:r>
-      <w:proofErr w:type="spellEnd"/>
-      <w:r>
-        <w:t>,</w:t>
+        <w:t>Pour ce qui concerne les développements Angular/</w:t>
+      </w:r>
+      <w:r>
+        <w:t>TypeScript,</w:t>
       </w:r>
       <w:r>
         <w:t xml:space="preserve"> il s’agit d’un fichier zip contenant le répertoire /</w:t>
       </w:r>
-      <w:proofErr w:type="spellStart"/>
       <w:r>
         <w:t>webapp</w:t>
       </w:r>
       <w:r>
         <w:t>_xxx</w:t>
       </w:r>
-      <w:proofErr w:type="spellEnd"/>
       <w:r>
         <w:t xml:space="preserve"> </w:t>
       </w:r>
@@ -12213,7 +10945,6 @@
                 <w:bCs/>
               </w:rPr>
             </w:pPr>
-            <w:proofErr w:type="spellStart"/>
             <w:r>
               <w:rPr>
                 <w:b/>
@@ -12221,7 +10952,6 @@
               </w:rPr>
               <w:t>Angular</w:t>
             </w:r>
-            <w:proofErr w:type="spellEnd"/>
           </w:p>
         </w:tc>
         <w:tc>
@@ -12235,13 +10965,8 @@
               <w:jc w:val="both"/>
             </w:pPr>
             <w:r>
-              <w:t xml:space="preserve">Framework de développement d’application web en </w:t>
+              <w:t>Framework de développement d’application web en typescript</w:t>
             </w:r>
-            <w:proofErr w:type="spellStart"/>
-            <w:r>
-              <w:t>typescript</w:t>
-            </w:r>
-            <w:proofErr w:type="spellEnd"/>
             <w:r>
               <w:t xml:space="preserve"> (et orienté </w:t>
             </w:r>
@@ -12325,21 +11050,8 @@
               <w:pStyle w:val="Contenudetableau"/>
               <w:jc w:val="both"/>
             </w:pPr>
-            <w:proofErr w:type="spellStart"/>
             <w:r>
-              <w:t>Create</w:t>
-            </w:r>
-            <w:proofErr w:type="spellEnd"/>
-            <w:r>
-              <w:t xml:space="preserve"> Read Update et </w:t>
-            </w:r>
-            <w:proofErr w:type="spellStart"/>
-            <w:r>
-              <w:t>Delete</w:t>
-            </w:r>
-            <w:proofErr w:type="spellEnd"/>
-            <w:r>
-              <w:t> : opérations usuelles sur une base de données</w:t>
+              <w:t>Create Read Update et Delete : opérations usuelles sur une base de données</w:t>
             </w:r>
           </w:p>
         </w:tc>
@@ -12501,7 +11213,7 @@
               <w:sz w:val="20"/>
               <w:szCs w:val="20"/>
             </w:rPr>
-            <w:t xml:space="preserve">IT Consulting &amp; développement </w:t>
+            <w:t>IT Consulting</w:t>
           </w:r>
           <w:r>
             <w:rPr>
@@ -12572,7 +11284,6 @@
             </w:rPr>
             <w:t xml:space="preserve">+33 123 456 789&gt; – </w:t>
           </w:r>
-          <w:proofErr w:type="spellStart"/>
           <w:r>
             <w:rPr>
               <w:rFonts w:asciiTheme="majorHAnsi" w:hAnsiTheme="majorHAnsi"/>
@@ -12600,7 +11311,6 @@
             </w:rPr>
             <w:t>e.f</w:t>
           </w:r>
-          <w:proofErr w:type="spellEnd"/>
         </w:p>
       </w:tc>
     </w:tr>
@@ -12852,7 +11562,7 @@
               <w:rFonts w:ascii="Montserrat" w:hAnsi="Montserrat"/>
               <w:shd w:val="clear" w:color="auto" w:fill="FFFFFF"/>
             </w:rPr>
-            <w:t xml:space="preserve">IT Consulting &amp; développement </w:t>
+            <w:t>IT Consulting</w:t>
           </w:r>
           <w:r>
             <w:rPr>
@@ -17100,7 +15810,7 @@
 </file>
 
 <file path=customXml/itemProps1.xml><?xml version="1.0" encoding="utf-8"?>
-<ds:datastoreItem xmlns:ds="http://schemas.openxmlformats.org/officeDocument/2006/customXml" ds:itemID="{FE2AE429-F3E5-4A56-9BD9-CB994DFBBF2E}">
+<ds:datastoreItem xmlns:ds="http://schemas.openxmlformats.org/officeDocument/2006/customXml" ds:itemID="{B39EA766-D90E-45FF-ABC3-E92A84001CCC}">
   <ds:schemaRefs>
     <ds:schemaRef ds:uri="http://schemas.openxmlformats.org/officeDocument/2006/bibliography"/>
   </ds:schemaRefs>

</xml_diff>